<commit_message>
Update webadmin version to 1.19. Update documentation.
</commit_message>
<xml_diff>
--- a/CMGC Web Site.docx
+++ b/CMGC Web Site.docx
@@ -91,7 +91,7 @@
         </w:numPr>
       </w:pPr>
       <w:r>
-        <w:t>Click on Create New tab</w:t>
+        <w:t>Click on Create New</w:t>
       </w:r>
     </w:p>
     <w:p>
@@ -124,7 +124,13 @@
         </w:numPr>
       </w:pPr>
       <w:r>
-        <w:t>Click on Archive and save locally</w:t>
+        <w:t xml:space="preserve">Click on Archive </w:t>
+      </w:r>
+      <w:r>
+        <w:t>to</w:t>
+      </w:r>
+      <w:r>
+        <w:t xml:space="preserve"> save locally</w:t>
       </w:r>
     </w:p>
     <w:p>
@@ -134,6 +140,8 @@
       <w:r>
         <w:t>Backup Golf Database</w:t>
       </w:r>
+      <w:bookmarkStart w:id="0" w:name="_GoBack"/>
+      <w:bookmarkEnd w:id="0"/>
     </w:p>
     <w:p>
       <w:pPr>
@@ -218,41 +226,24 @@
         </w:numPr>
       </w:pPr>
       <w:r>
-        <w:t>Click on Save as file</w:t>
-      </w:r>
-    </w:p>
-    <w:p>
-      <w:pPr>
-        <w:numPr>
-          <w:ilvl w:val="0"/>
-          <w:numId w:val="2"/>
-        </w:numPr>
-      </w:pPr>
-      <w:r>
-        <w:t>Make sure all the tables are selected (Export -&gt; Select All)</w:t>
-      </w:r>
-    </w:p>
-    <w:p>
-      <w:pPr>
-        <w:numPr>
-          <w:ilvl w:val="0"/>
-          <w:numId w:val="2"/>
-        </w:numPr>
-      </w:pPr>
-      <w:r>
-        <w:t>Click on Go</w:t>
-      </w:r>
-    </w:p>
-    <w:p>
-      <w:pPr>
-        <w:numPr>
-          <w:ilvl w:val="0"/>
-          <w:numId w:val="2"/>
-        </w:numPr>
-      </w:pPr>
-      <w:r>
-        <w:t>Click on Save File</w:t>
-      </w:r>
+        <w:t xml:space="preserve">Click on </w:t>
+      </w:r>
+      <w:r>
+        <w:t xml:space="preserve">Go (format </w:t>
+      </w:r>
+      <w:proofErr w:type="spellStart"/>
+      <w:r>
+        <w:t>sql</w:t>
+      </w:r>
+      <w:proofErr w:type="spellEnd"/>
+      <w:r>
+        <w:t>) which makes the export and downloads</w:t>
+      </w:r>
+    </w:p>
+    <w:p>
+      <w:pPr>
+        <w:ind w:left="720"/>
+      </w:pPr>
     </w:p>
     <w:p>
       <w:r>
@@ -456,7 +447,6 @@
           </w:tcPr>
           <w:p>
             <w:r>
-              <w:lastRenderedPageBreak/>
               <w:t>Name</w:t>
             </w:r>
           </w:p>
@@ -522,6 +512,7 @@
           <w:p>
             <w:proofErr w:type="spellStart"/>
             <w:r>
+              <w:lastRenderedPageBreak/>
               <w:t>PaymentDateTime</w:t>
             </w:r>
             <w:proofErr w:type="spellEnd"/>
@@ -785,13 +776,7 @@
     </w:p>
     <w:p>
       <w:r>
-        <w:t xml:space="preserve">The </w:t>
-      </w:r>
-      <w:r>
-        <w:t>scores</w:t>
-      </w:r>
-      <w:r>
-        <w:t xml:space="preserve"> results are submitted as an array of key-value pairs named like this: </w:t>
+        <w:t xml:space="preserve">The scores results are submitted as an array of key-value pairs named like this: </w:t>
       </w:r>
       <w:proofErr w:type="spellStart"/>
       <w:r>
@@ -1627,11 +1612,7 @@
     <w:p/>
     <w:p>
       <w:r>
-        <w:lastRenderedPageBreak/>
-        <w:t xml:space="preserve">If the tournament is match play, the </w:t>
-      </w:r>
-      <w:r>
-        <w:t xml:space="preserve">results are submitted as an array of key-value pairs named like this: </w:t>
+        <w:t xml:space="preserve">If the tournament is match play, the results are submitted as an array of key-value pairs named like this: </w:t>
       </w:r>
       <w:proofErr w:type="spellStart"/>
       <w:r>
@@ -1987,8 +1968,6 @@
         </w:rPr>
         <w:t>}</w:t>
       </w:r>
-      <w:bookmarkStart w:id="0" w:name="_GoBack"/>
-      <w:bookmarkEnd w:id="0"/>
     </w:p>
     <w:p>
       <w:r>
@@ -2005,13 +1984,7 @@
     </w:p>
     <w:p>
       <w:r>
-        <w:t xml:space="preserve">The </w:t>
-      </w:r>
-      <w:r>
-        <w:t>chits</w:t>
-      </w:r>
-      <w:r>
-        <w:t xml:space="preserve"> results are submitted as an array of key-value pairs named like this: </w:t>
+        <w:t xml:space="preserve">The chits results are submitted as an array of key-value pairs named like this: </w:t>
       </w:r>
       <w:proofErr w:type="spellStart"/>
       <w:r>
@@ -3211,30 +3184,30 @@
     <w:p/>
     <w:p>
       <w:r>
+        <w:t xml:space="preserve">In </w:t>
+      </w:r>
+      <w:proofErr w:type="spellStart"/>
+      <w:r>
+        <w:t>WebAdmin</w:t>
+      </w:r>
+      <w:proofErr w:type="spellEnd"/>
+      <w:r>
+        <w:t xml:space="preserve">, the pool results can be adjusted. When adjustments are made, a new csv file is written out. This file contains all the key-value pairs that are ultimately sent to the web site. This allows for filtering out any adjusted payouts of $0. </w:t>
+      </w:r>
+    </w:p>
+    <w:p>
+      <w:r>
+        <w:t>The adjusted file is named with the extension “.adjusted” and the contents look like this:</w:t>
+      </w:r>
+    </w:p>
+    <w:p/>
+    <w:p>
+      <w:pPr>
+        <w:ind w:left="720"/>
+      </w:pPr>
+      <w:proofErr w:type="spellStart"/>
+      <w:r>
         <w:lastRenderedPageBreak/>
-        <w:t xml:space="preserve">In </w:t>
-      </w:r>
-      <w:proofErr w:type="spellStart"/>
-      <w:r>
-        <w:t>WebAdmin</w:t>
-      </w:r>
-      <w:proofErr w:type="spellEnd"/>
-      <w:r>
-        <w:t xml:space="preserve">, the pool results can be adjusted. When adjustments are made, a new csv file is written out. This file contains all the key-value pairs that are ultimately sent to the web site. This allows for filtering out any adjusted payouts of $0. </w:t>
-      </w:r>
-    </w:p>
-    <w:p>
-      <w:r>
-        <w:t>The adjusted file is named with the extension “.adjusted” and the contents look like this:</w:t>
-      </w:r>
-    </w:p>
-    <w:p/>
-    <w:p>
-      <w:pPr>
-        <w:ind w:left="720"/>
-      </w:pPr>
-      <w:proofErr w:type="spellStart"/>
-      <w:r>
         <w:t>ResultsPool</w:t>
       </w:r>
       <w:proofErr w:type="spellEnd"/>

</xml_diff>

<commit_message>
Update the phprc file to allow 2000 variables for POSTs
</commit_message>
<xml_diff>
--- a/CMGC Web Site.docx
+++ b/CMGC Web Site.docx
@@ -10,6 +10,37 @@
       <w:r>
         <w:t>CMGC Web Site</w:t>
       </w:r>
+    </w:p>
+    <w:p/>
+    <w:p>
+      <w:pPr>
+        <w:pStyle w:val="Heading2"/>
+      </w:pPr>
+      <w:r>
+        <w:t>PHP Setup</w:t>
+      </w:r>
+    </w:p>
+    <w:p>
+      <w:r>
+        <w:t>Change the default number of maximum input vars from 1000 to 2000. This allows POSTs to have up to 2000 variables.</w:t>
+      </w:r>
+    </w:p>
+    <w:p/>
+    <w:p>
+      <w:r>
+        <w:t xml:space="preserve">In .php/&lt;version&gt;/phprc, add the following line: </w:t>
+      </w:r>
+      <w:r>
+        <w:t>max_input_vars = 2000</w:t>
+      </w:r>
+    </w:p>
+    <w:p/>
+    <w:p>
+      <w:r>
+        <w:t>After you change this file, you have to SSH into the server and kill the PHP process so the new variable is read (or it will exit on its own if you wait). killall -9 php56.cgi (for PHP version 5.6)</w:t>
+      </w:r>
+      <w:bookmarkStart w:id="0" w:name="_GoBack"/>
+      <w:bookmarkEnd w:id="0"/>
     </w:p>
     <w:p/>
     <w:p>
@@ -248,6 +279,7 @@
         <w:rPr>
           <w:noProof/>
         </w:rPr>
+        <w:lastRenderedPageBreak/>
         <w:drawing>
           <wp:inline distT="0" distB="0" distL="0" distR="0" wp14:anchorId="58043373" wp14:editId="299A6AE4">
             <wp:extent cx="3276600" cy="1438275"/>
@@ -469,7 +501,6 @@
           </w:tcPr>
           <w:p>
             <w:r>
-              <w:lastRenderedPageBreak/>
               <w:t>PaymentDateTime</w:t>
             </w:r>
           </w:p>
@@ -619,6 +650,16 @@
     </w:p>
     <w:p>
       <w:r>
+        <w:t>Here are changes to make to the database on the development machine. Make sure all email goes to you.</w:t>
+      </w:r>
+    </w:p>
+    <w:p>
+      <w:pPr>
+        <w:rPr>
+          <w:rStyle w:val="Hyperlink"/>
+        </w:rPr>
+      </w:pPr>
+      <w:r>
         <w:t xml:space="preserve">Set all email to palbitz: </w:t>
       </w:r>
       <w:r>
@@ -641,8 +682,18 @@
         </w:rPr>
         <w:t>”</w:t>
       </w:r>
-      <w:bookmarkStart w:id="0" w:name="_GoBack"/>
-      <w:bookmarkEnd w:id="0"/>
+    </w:p>
+    <w:p>
+      <w:pPr>
+        <w:rPr>
+          <w:rStyle w:val="Hyperlink"/>
+        </w:rPr>
+      </w:pPr>
+    </w:p>
+    <w:p>
+      <w:r>
+        <w:t>Here’s how to clean out signups:</w:t>
+      </w:r>
     </w:p>
     <w:p>
       <w:r>
@@ -652,6 +703,7 @@
         <w:t>DELETE FROM `SignUpsPlayers` WHERE TournamentKey=30</w:t>
       </w:r>
     </w:p>
+    <w:p/>
     <w:p>
       <w:pPr>
         <w:pStyle w:val="Heading2"/>
@@ -681,6 +733,7 @@
         <w:pStyle w:val="Heading2"/>
       </w:pPr>
       <w:r>
+        <w:lastRenderedPageBreak/>
         <w:t>Submitting Results</w:t>
       </w:r>
     </w:p>
@@ -2290,6 +2343,7 @@
           <w:color w:val="000000"/>
           <w:szCs w:val="20"/>
         </w:rPr>
+        <w:lastRenderedPageBreak/>
         <w:tab/>
       </w:r>
       <w:r>
@@ -2968,7 +3022,6 @@
         <w:ind w:left="720"/>
       </w:pPr>
       <w:r>
-        <w:lastRenderedPageBreak/>
         <w:t>ResultsPool[0][Winnings],"50"</w:t>
       </w:r>
     </w:p>

</xml_diff>

<commit_message>
Update apple icons. Change password for PaulAlbitz golf database. Update web site document
</commit_message>
<xml_diff>
--- a/CMGC Web Site.docx
+++ b/CMGC Web Site.docx
@@ -22,64 +22,19 @@
     </w:p>
     <w:p>
       <w:r>
-        <w:t xml:space="preserve">Change the default number of maximum input </w:t>
-      </w:r>
-      <w:proofErr w:type="spellStart"/>
-      <w:r>
-        <w:t>vars</w:t>
-      </w:r>
-      <w:proofErr w:type="spellEnd"/>
-      <w:r>
-        <w:t xml:space="preserve"> from 1000 to 2000. This allows POSTs to have up to 2000 variables.</w:t>
+        <w:t>Change the default number of maximum input vars from 1000 to 2000. This allows POSTs to have up to 2000 variables.</w:t>
       </w:r>
     </w:p>
     <w:p/>
     <w:p>
       <w:r>
-        <w:t>In .</w:t>
-      </w:r>
-      <w:proofErr w:type="spellStart"/>
-      <w:r>
-        <w:t>php</w:t>
-      </w:r>
-      <w:proofErr w:type="spellEnd"/>
-      <w:r>
-        <w:t>/&lt;version&gt;/</w:t>
-      </w:r>
-      <w:proofErr w:type="spellStart"/>
-      <w:r>
-        <w:t>phprc</w:t>
-      </w:r>
-      <w:proofErr w:type="spellEnd"/>
-      <w:r>
-        <w:t xml:space="preserve">, add the following line: </w:t>
-      </w:r>
-      <w:proofErr w:type="spellStart"/>
-      <w:r>
-        <w:t>max_input_vars</w:t>
-      </w:r>
-      <w:proofErr w:type="spellEnd"/>
-      <w:r>
-        <w:t xml:space="preserve"> = 2000</w:t>
+        <w:t>In .php/&lt;version&gt;/phprc, add the following line: max_input_vars = 2000</w:t>
       </w:r>
     </w:p>
     <w:p/>
     <w:p>
       <w:r>
-        <w:t xml:space="preserve">After you change this file, you have to SSH into the server and kill the PHP process so the new variable is read (or it will exit on its own if you wait). </w:t>
-      </w:r>
-      <w:proofErr w:type="spellStart"/>
-      <w:r>
-        <w:t>killall</w:t>
-      </w:r>
-      <w:proofErr w:type="spellEnd"/>
-      <w:r>
-        <w:t xml:space="preserve"> -9 php56.</w:t>
-      </w:r>
-      <w:bookmarkStart w:id="0" w:name="_GoBack"/>
-      <w:bookmarkEnd w:id="0"/>
-      <w:r>
-        <w:t>cgi (for PHP version 5.6)</w:t>
+        <w:t>After you change this file, you have to SSH into the server and kill the PHP process so the new variable is read (or it will exit on its own if you wait). killall -9 php56.cgi (for PHP version 5.6)</w:t>
       </w:r>
     </w:p>
     <w:p/>
@@ -100,15 +55,7 @@
         </w:numPr>
       </w:pPr>
       <w:r>
-        <w:t xml:space="preserve">Remove old log files in “logs” subfolder. There is a log file for each tournament and ipn.log for </w:t>
-      </w:r>
-      <w:proofErr w:type="spellStart"/>
-      <w:r>
-        <w:t>paypal</w:t>
-      </w:r>
-      <w:proofErr w:type="spellEnd"/>
-      <w:r>
-        <w:t xml:space="preserve"> exchanges. If there are no errors to diagnose, just delete the log files.</w:t>
+        <w:t>Remove old log files in “logs” subfolder. There is a log file for each tournament and ipn.log for paypal exchanges. If there are no errors to diagnose, just delete the log files.</w:t>
       </w:r>
     </w:p>
     <w:p>
@@ -173,21 +120,8 @@
         </w:numPr>
       </w:pPr>
       <w:r>
-        <w:t>coronadomensgolf.org/</w:t>
-      </w:r>
-      <w:proofErr w:type="spellStart"/>
-      <w:r>
-        <w:t>wp</w:t>
-      </w:r>
-      <w:proofErr w:type="spellEnd"/>
-      <w:r>
-        <w:t>/</w:t>
-      </w:r>
-      <w:proofErr w:type="spellStart"/>
-      <w:r>
-        <w:t>wp-login.php</w:t>
-      </w:r>
-      <w:proofErr w:type="spellEnd"/>
+        <w:t>coronadomensgolf.org/wp/wp-login.php</w:t>
+      </w:r>
     </w:p>
     <w:p>
       <w:pPr>
@@ -197,13 +131,8 @@
         </w:numPr>
       </w:pPr>
       <w:r>
-        <w:t xml:space="preserve">account: </w:t>
-      </w:r>
-      <w:proofErr w:type="spellStart"/>
-      <w:r>
-        <w:t>cmgcadmin</w:t>
-      </w:r>
-      <w:proofErr w:type="spellEnd"/>
+        <w:t>account: cmgcadmin</w:t>
+      </w:r>
     </w:p>
     <w:p>
       <w:pPr>
@@ -308,13 +237,8 @@
         </w:numPr>
       </w:pPr>
       <w:r>
-        <w:t xml:space="preserve">Log in to </w:t>
-      </w:r>
-      <w:proofErr w:type="spellStart"/>
-      <w:r>
-        <w:t>phpMyAdmin</w:t>
-      </w:r>
-      <w:proofErr w:type="spellEnd"/>
+        <w:t>Log in to phpMyAdmin</w:t>
+      </w:r>
       <w:r>
         <w:t xml:space="preserve"> (use MS Edge browser)</w:t>
       </w:r>
@@ -340,11 +264,9 @@
       <w:r>
         <w:t xml:space="preserve">account: </w:t>
       </w:r>
-      <w:proofErr w:type="spellStart"/>
       <w:r>
         <w:t>cmgcdbadmin</w:t>
       </w:r>
-      <w:proofErr w:type="spellEnd"/>
     </w:p>
     <w:p>
       <w:pPr>
@@ -356,11 +278,9 @@
       <w:r>
         <w:t xml:space="preserve">Select database </w:t>
       </w:r>
-      <w:proofErr w:type="spellStart"/>
       <w:r>
         <w:t>coronadomensgolf_main</w:t>
       </w:r>
-      <w:proofErr w:type="spellEnd"/>
     </w:p>
     <w:p>
       <w:pPr>
@@ -384,15 +304,42 @@
         <w:t xml:space="preserve">Click on </w:t>
       </w:r>
       <w:r>
-        <w:t xml:space="preserve">Go (format </w:t>
-      </w:r>
-      <w:proofErr w:type="spellStart"/>
-      <w:r>
-        <w:t>sql</w:t>
-      </w:r>
-      <w:proofErr w:type="spellEnd"/>
-      <w:r>
-        <w:t>) which makes the export and downloads</w:t>
+        <w:t>Go (format sql) which makes the export and downloads</w:t>
+      </w:r>
+    </w:p>
+    <w:p>
+      <w:pPr>
+        <w:pStyle w:val="Heading2"/>
+      </w:pPr>
+      <w:r>
+        <w:t>Backup PHP Scripts</w:t>
+      </w:r>
+    </w:p>
+    <w:p>
+      <w:pPr>
+        <w:pStyle w:val="ListParagraph"/>
+        <w:numPr>
+          <w:ilvl w:val="0"/>
+          <w:numId w:val="7"/>
+        </w:numPr>
+      </w:pPr>
+      <w:r>
+        <w:t xml:space="preserve">Create compressed folder of </w:t>
+      </w:r>
+      <w:r>
+        <w:t>C:\Users\albitz\PMA\git\cmgc\Web</w:t>
+      </w:r>
+    </w:p>
+    <w:p>
+      <w:pPr>
+        <w:pStyle w:val="ListParagraph"/>
+        <w:numPr>
+          <w:ilvl w:val="0"/>
+          <w:numId w:val="7"/>
+        </w:numPr>
+      </w:pPr>
+      <w:r>
+        <w:t>Copy to backup folder</w:t>
       </w:r>
     </w:p>
     <w:p>
@@ -439,13 +386,8 @@
         </w:numPr>
       </w:pPr>
       <w:r>
-        <w:t xml:space="preserve">Log onto </w:t>
-      </w:r>
-      <w:proofErr w:type="spellStart"/>
-      <w:r>
-        <w:t>Dreamhost</w:t>
-      </w:r>
-      <w:proofErr w:type="spellEnd"/>
+        <w:t>Log onto Dreamhost</w:t>
+      </w:r>
     </w:p>
     <w:p>
       <w:pPr>
@@ -492,15 +434,7 @@
         </w:numPr>
       </w:pPr>
       <w:r>
-        <w:t xml:space="preserve">Login into </w:t>
-      </w:r>
-      <w:proofErr w:type="spellStart"/>
-      <w:r>
-        <w:t>MySql</w:t>
-      </w:r>
-      <w:proofErr w:type="spellEnd"/>
-      <w:r>
-        <w:t xml:space="preserve"> (example: </w:t>
+        <w:t xml:space="preserve">Login into MySql (example: </w:t>
       </w:r>
       <w:r>
         <w:t>cmgcdb.paulalbitz.com</w:t>
@@ -542,15 +476,7 @@
         </w:numPr>
       </w:pPr>
       <w:r>
-        <w:t xml:space="preserve">Browse to backup </w:t>
-      </w:r>
-      <w:proofErr w:type="spellStart"/>
-      <w:r>
-        <w:t>sql</w:t>
-      </w:r>
-      <w:proofErr w:type="spellEnd"/>
-      <w:r>
-        <w:t xml:space="preserve"> file to import and click “Go”</w:t>
+        <w:t>Browse to backup sql file to import and click “Go”</w:t>
       </w:r>
     </w:p>
     <w:p>
@@ -563,15 +489,7 @@
     </w:p>
     <w:p>
       <w:r>
-        <w:t xml:space="preserve">(If something goes wrong after the setup, look in </w:t>
-      </w:r>
-      <w:proofErr w:type="spellStart"/>
-      <w:r>
-        <w:t>Dreamhost</w:t>
-      </w:r>
-      <w:proofErr w:type="spellEnd"/>
-      <w:r>
-        <w:t xml:space="preserve"> log files using ftp. e.g.: paualb5/logs/paulalbitz.com/https/error.log)</w:t>
+        <w:t>(If something goes wrong after the setup, look in Dreamhost log files using ftp. e.g.: paualb5/logs/paulalbitz.com/https/error.log)</w:t>
       </w:r>
     </w:p>
     <w:p/>
@@ -596,15 +514,7 @@
         </w:numPr>
       </w:pPr>
       <w:r>
-        <w:t xml:space="preserve">copy </w:t>
-      </w:r>
-      <w:proofErr w:type="spellStart"/>
-      <w:r>
-        <w:t>installer.php</w:t>
-      </w:r>
-      <w:proofErr w:type="spellEnd"/>
-      <w:r>
-        <w:t xml:space="preserve"> and zip to target folder</w:t>
+        <w:t>copy installer.php and zip to target folder</w:t>
       </w:r>
     </w:p>
     <w:p>
@@ -616,13 +526,8 @@
         </w:numPr>
       </w:pPr>
       <w:r>
-        <w:t xml:space="preserve">Run </w:t>
-      </w:r>
-      <w:proofErr w:type="spellStart"/>
-      <w:r>
-        <w:t>installer.php</w:t>
-      </w:r>
-      <w:proofErr w:type="spellEnd"/>
+        <w:t>Run installer.php</w:t>
+      </w:r>
     </w:p>
     <w:p>
       <w:pPr>
@@ -633,23 +538,7 @@
         </w:numPr>
       </w:pPr>
       <w:r>
-        <w:t>fill in database host (mysql.paulalbitz.com) WP database (</w:t>
-      </w:r>
-      <w:proofErr w:type="spellStart"/>
-      <w:r>
-        <w:t>paulalbitz_com</w:t>
-      </w:r>
-      <w:proofErr w:type="spellEnd"/>
-      <w:r>
-        <w:t>) user (</w:t>
-      </w:r>
-      <w:proofErr w:type="spellStart"/>
-      <w:r>
-        <w:t>paulalbitzcom</w:t>
-      </w:r>
-      <w:proofErr w:type="spellEnd"/>
-      <w:r>
-        <w:t>) and</w:t>
+        <w:t>fill in database host (mysql.paulalbitz.com) WP database (paulalbitz_com) user (paulalbitzcom) and</w:t>
       </w:r>
       <w:r>
         <w:t xml:space="preserve"> password</w:t>
@@ -700,15 +589,7 @@
         </w:numPr>
       </w:pPr>
       <w:r>
-        <w:t xml:space="preserve">Copy all </w:t>
-      </w:r>
-      <w:proofErr w:type="spellStart"/>
-      <w:r>
-        <w:t>php</w:t>
-      </w:r>
-      <w:proofErr w:type="spellEnd"/>
-      <w:r>
-        <w:t xml:space="preserve"> scripts to V2 subfolder</w:t>
+        <w:t>Copy all php scripts to V2 subfolder</w:t>
       </w:r>
     </w:p>
     <w:p>
@@ -720,45 +601,13 @@
         </w:numPr>
       </w:pPr>
       <w:r>
-        <w:t>Copy the following files to top level of domain: .</w:t>
-      </w:r>
-      <w:proofErr w:type="spellStart"/>
-      <w:r>
-        <w:t>htaccess</w:t>
-      </w:r>
-      <w:proofErr w:type="spellEnd"/>
-      <w:r>
-        <w:t xml:space="preserve">, </w:t>
-      </w:r>
-      <w:proofErr w:type="spellStart"/>
-      <w:r>
-        <w:t>login.php</w:t>
-      </w:r>
-      <w:proofErr w:type="spellEnd"/>
-      <w:r>
-        <w:t xml:space="preserve">, </w:t>
-      </w:r>
-      <w:proofErr w:type="spellStart"/>
-      <w:r>
-        <w:t>index.php</w:t>
-      </w:r>
-      <w:proofErr w:type="spellEnd"/>
-      <w:r>
-        <w:t xml:space="preserve">, </w:t>
-      </w:r>
-      <w:proofErr w:type="spellStart"/>
-      <w:r>
-        <w:t>paypal_ipn.php</w:t>
-      </w:r>
-      <w:proofErr w:type="spellEnd"/>
-      <w:r>
-        <w:t xml:space="preserve">, </w:t>
-      </w:r>
-      <w:proofErr w:type="spellStart"/>
-      <w:r>
-        <w:t>paypal_dues_iph.php</w:t>
-      </w:r>
-      <w:proofErr w:type="spellEnd"/>
+        <w:t>Copy the following files to top level of domain: .htaccess, login.php, index.php, paypal_ipn.php, paypal_dues_iph.php</w:t>
+      </w:r>
+      <w:r>
+        <w:t>, robots.txt</w:t>
+      </w:r>
+      <w:bookmarkStart w:id="0" w:name="_GoBack"/>
+      <w:bookmarkEnd w:id="0"/>
     </w:p>
     <w:p>
       <w:pPr>
@@ -769,24 +618,7 @@
         </w:numPr>
       </w:pPr>
       <w:r>
-        <w:t xml:space="preserve">Update </w:t>
-      </w:r>
-      <w:proofErr w:type="spellStart"/>
-      <w:r>
-        <w:t>login.php</w:t>
-      </w:r>
-      <w:proofErr w:type="spellEnd"/>
-      <w:r>
-        <w:t xml:space="preserve"> with </w:t>
-      </w:r>
-      <w:r>
-        <w:t>new site information</w:t>
-      </w:r>
-      <w:r>
-        <w:t xml:space="preserve"> </w:t>
-      </w:r>
-      <w:r>
-        <w:t>if necessary</w:t>
+        <w:t>Copy apple icons to top level of domain</w:t>
       </w:r>
     </w:p>
     <w:p>
@@ -798,6 +630,24 @@
         </w:numPr>
       </w:pPr>
       <w:r>
+        <w:t xml:space="preserve">Update login.php with </w:t>
+      </w:r>
+      <w:r>
+        <w:t>new site information</w:t>
+      </w:r>
+      <w:r>
+        <w:t xml:space="preserve"> if necessary</w:t>
+      </w:r>
+    </w:p>
+    <w:p>
+      <w:pPr>
+        <w:pStyle w:val="ListParagraph"/>
+        <w:numPr>
+          <w:ilvl w:val="0"/>
+          <w:numId w:val="5"/>
+        </w:numPr>
+      </w:pPr>
+      <w:r>
         <w:t>In WordPress, update</w:t>
       </w:r>
       <w:r>
@@ -870,15 +720,7 @@
     </w:p>
     <w:p>
       <w:r>
-        <w:t xml:space="preserve">After paying by PayPal, PayPal will send back a notification to </w:t>
-      </w:r>
-      <w:proofErr w:type="spellStart"/>
-      <w:r>
-        <w:t>paypal_dues_ipn.php</w:t>
-      </w:r>
-      <w:proofErr w:type="spellEnd"/>
-      <w:r>
-        <w:t xml:space="preserve"> at the web site’s top level. The notification will contain the following custom field: “Yearly Dues;9079663;Albitz” The GHIN number is used to find the entry in the Dues table. This data is also displayed in the PayPal transaction:</w:t>
+        <w:t>After paying by PayPal, PayPal will send back a notification to paypal_dues_ipn.php at the web site’s top level. The notification will contain the following custom field: “Yearly Dues;9079663;Albitz” The GHIN number is used to find the entry in the Dues table. This data is also displayed in the PayPal transaction:</w:t>
       </w:r>
     </w:p>
     <w:p>
@@ -988,13 +830,8 @@
             <w:tcW w:w="2610" w:type="dxa"/>
           </w:tcPr>
           <w:p>
-            <w:proofErr w:type="spellStart"/>
             <w:r>
-              <w:t>smallint</w:t>
-            </w:r>
-            <w:proofErr w:type="spellEnd"/>
-            <w:r>
-              <w:t>(6)</w:t>
+              <w:t>smallint(6)</w:t>
             </w:r>
           </w:p>
         </w:tc>
@@ -1025,13 +862,8 @@
             <w:tcW w:w="2610" w:type="dxa"/>
           </w:tcPr>
           <w:p>
-            <w:proofErr w:type="spellStart"/>
             <w:r>
-              <w:t>int</w:t>
-            </w:r>
-            <w:proofErr w:type="spellEnd"/>
-            <w:r>
-              <w:t>(11)</w:t>
+              <w:t>int(11)</w:t>
             </w:r>
           </w:p>
         </w:tc>
@@ -1062,13 +894,8 @@
             <w:tcW w:w="2610" w:type="dxa"/>
           </w:tcPr>
           <w:p>
-            <w:proofErr w:type="spellStart"/>
             <w:r>
-              <w:t>varchar</w:t>
-            </w:r>
-            <w:proofErr w:type="spellEnd"/>
-            <w:r>
-              <w:t>(50)</w:t>
+              <w:t>varchar(50)</w:t>
             </w:r>
           </w:p>
         </w:tc>
@@ -1121,11 +948,9 @@
             <w:tcW w:w="1885" w:type="dxa"/>
           </w:tcPr>
           <w:p>
-            <w:proofErr w:type="spellStart"/>
             <w:r>
               <w:t>PaymentDateTime</w:t>
             </w:r>
-            <w:proofErr w:type="spellEnd"/>
           </w:p>
         </w:tc>
         <w:tc>
@@ -1133,11 +958,9 @@
             <w:tcW w:w="2610" w:type="dxa"/>
           </w:tcPr>
           <w:p>
-            <w:proofErr w:type="spellStart"/>
             <w:r>
               <w:t>datetime</w:t>
             </w:r>
-            <w:proofErr w:type="spellEnd"/>
           </w:p>
         </w:tc>
         <w:tc>
@@ -1167,13 +990,8 @@
             <w:tcW w:w="2610" w:type="dxa"/>
           </w:tcPr>
           <w:p>
-            <w:proofErr w:type="spellStart"/>
             <w:r>
-              <w:t>varchar</w:t>
-            </w:r>
-            <w:proofErr w:type="spellEnd"/>
-            <w:r>
-              <w:t>(50)</w:t>
+              <w:t>varchar(50)</w:t>
             </w:r>
           </w:p>
         </w:tc>
@@ -1194,11 +1012,9 @@
             <w:tcW w:w="1885" w:type="dxa"/>
           </w:tcPr>
           <w:p>
-            <w:proofErr w:type="spellStart"/>
             <w:r>
               <w:t>PayerEmail</w:t>
             </w:r>
-            <w:proofErr w:type="spellEnd"/>
           </w:p>
         </w:tc>
         <w:tc>
@@ -1206,13 +1022,8 @@
             <w:tcW w:w="2610" w:type="dxa"/>
           </w:tcPr>
           <w:p>
-            <w:proofErr w:type="spellStart"/>
             <w:r>
-              <w:t>varchar</w:t>
-            </w:r>
-            <w:proofErr w:type="spellEnd"/>
-            <w:r>
-              <w:t>(75)</w:t>
+              <w:t>varchar(75)</w:t>
             </w:r>
           </w:p>
         </w:tc>
@@ -1243,13 +1054,8 @@
             <w:tcW w:w="2610" w:type="dxa"/>
           </w:tcPr>
           <w:p>
-            <w:proofErr w:type="spellStart"/>
             <w:r>
-              <w:t>tinyint</w:t>
-            </w:r>
-            <w:proofErr w:type="spellEnd"/>
-            <w:r>
-              <w:t>(1) NOT NULL DEFAULT '0'</w:t>
+              <w:t>tinyint(1) NOT NULL DEFAULT '0'</w:t>
             </w:r>
           </w:p>
         </w:tc>
@@ -1273,28 +1079,12 @@
     </w:p>
     <w:p>
       <w:r>
-        <w:t>[2015-08-22 15:03 America/</w:t>
-      </w:r>
-      <w:proofErr w:type="spellStart"/>
-      <w:r>
-        <w:t>Los_Angeles</w:t>
-      </w:r>
-      <w:proofErr w:type="spellEnd"/>
-      <w:r>
-        <w:t>] GHIN = 9079663, name = Albitz, payment = 3.00</w:t>
-      </w:r>
-    </w:p>
-    <w:p>
-      <w:r>
-        <w:t>[2015-08-22 15:03 America/</w:t>
-      </w:r>
-      <w:proofErr w:type="spellStart"/>
-      <w:r>
-        <w:t>Los_Angeles</w:t>
-      </w:r>
-      <w:proofErr w:type="spellEnd"/>
-      <w:r>
-        <w:t>] Updated player Albitz, Paul payment to 3.00</w:t>
+        <w:t>[2015-08-22 15:03 America/Los_Angeles] GHIN = 9079663, name = Albitz, payment = 3.00</w:t>
+      </w:r>
+    </w:p>
+    <w:p>
+      <w:r>
+        <w:t>[2015-08-22 15:03 America/Los_Angeles] Updated player Albitz, Paul payment to 3.00</w:t>
       </w:r>
     </w:p>
     <w:p>
@@ -1326,15 +1116,7 @@
         </w:rPr>
       </w:pPr>
       <w:r>
-        <w:t xml:space="preserve">Set all email to </w:t>
-      </w:r>
-      <w:proofErr w:type="spellStart"/>
-      <w:r>
-        <w:t>palbitz</w:t>
-      </w:r>
-      <w:proofErr w:type="spellEnd"/>
-      <w:r>
-        <w:t xml:space="preserve">: </w:t>
+        <w:t xml:space="preserve">Set all email to palbitz: </w:t>
       </w:r>
       <w:r>
         <w:t xml:space="preserve">UPDATE `Roster` set Email = </w:t>
@@ -1374,23 +1156,7 @@
         <w:t xml:space="preserve">Delete table rows: </w:t>
       </w:r>
       <w:r>
-        <w:t>DELETE FROM `</w:t>
-      </w:r>
-      <w:proofErr w:type="spellStart"/>
-      <w:r>
-        <w:t>SignUpsPlayers</w:t>
-      </w:r>
-      <w:proofErr w:type="spellEnd"/>
-      <w:r>
-        <w:t xml:space="preserve">` WHERE </w:t>
-      </w:r>
-      <w:proofErr w:type="spellStart"/>
-      <w:r>
-        <w:t>TournamentKey</w:t>
-      </w:r>
-      <w:proofErr w:type="spellEnd"/>
-      <w:r>
-        <w:t>=30</w:t>
+        <w:t>DELETE FROM `SignUpsPlayers` WHERE TournamentKey=30</w:t>
       </w:r>
     </w:p>
     <w:p/>
@@ -1423,7 +1189,6 @@
       <w:r>
         <w:t xml:space="preserve">The scores results are submitted as an array of key-value pairs named like this: </w:t>
       </w:r>
-      <w:proofErr w:type="spellStart"/>
       <w:r>
         <w:rPr>
           <w:rFonts w:ascii="Consolas" w:hAnsi="Consolas" w:cs="Consolas"/>
@@ -1432,9 +1197,18 @@
           <w:szCs w:val="19"/>
           <w:highlight w:val="white"/>
         </w:rPr>
-        <w:t>ResultsScores</w:t>
-      </w:r>
-      <w:proofErr w:type="spellEnd"/>
+        <w:t>ResultsScores[</w:t>
+      </w:r>
+      <w:r>
+        <w:rPr>
+          <w:rFonts w:ascii="Consolas" w:hAnsi="Consolas" w:cs="Consolas"/>
+          <w:color w:val="3CB371"/>
+          <w:sz w:val="19"/>
+          <w:szCs w:val="19"/>
+          <w:highlight w:val="white"/>
+        </w:rPr>
+        <w:t>{0}</w:t>
+      </w:r>
       <w:r>
         <w:rPr>
           <w:rFonts w:ascii="Consolas" w:hAnsi="Consolas" w:cs="Consolas"/>
@@ -1443,7 +1217,781 @@
           <w:szCs w:val="19"/>
           <w:highlight w:val="white"/>
         </w:rPr>
-        <w:t>[</w:t>
+        <w:t>][Flight]</w:t>
+      </w:r>
+      <w:r>
+        <w:t>. The values are stored in this object on the web site and eventually written to the SQL database.</w:t>
+      </w:r>
+    </w:p>
+    <w:p/>
+    <w:p>
+      <w:pPr>
+        <w:autoSpaceDE w:val="0"/>
+        <w:autoSpaceDN w:val="0"/>
+        <w:adjustRightInd w:val="0"/>
+        <w:spacing w:before="0"/>
+        <w:ind w:left="720"/>
+        <w:rPr>
+          <w:rFonts w:ascii="Consolas" w:hAnsi="Consolas" w:cs="Consolas"/>
+          <w:szCs w:val="20"/>
+        </w:rPr>
+      </w:pPr>
+      <w:r>
+        <w:rPr>
+          <w:rFonts w:ascii="Consolas" w:hAnsi="Consolas" w:cs="Consolas"/>
+          <w:b/>
+          <w:bCs/>
+          <w:color w:val="7F0055"/>
+          <w:szCs w:val="20"/>
+        </w:rPr>
+        <w:t xml:space="preserve">class </w:t>
+      </w:r>
+      <w:r>
+        <w:rPr>
+          <w:rFonts w:ascii="Consolas" w:hAnsi="Consolas" w:cs="Consolas"/>
+          <w:color w:val="000000"/>
+          <w:szCs w:val="20"/>
+        </w:rPr>
+        <w:t>Scores {</w:t>
+      </w:r>
+    </w:p>
+    <w:p>
+      <w:pPr>
+        <w:autoSpaceDE w:val="0"/>
+        <w:autoSpaceDN w:val="0"/>
+        <w:adjustRightInd w:val="0"/>
+        <w:spacing w:before="0"/>
+        <w:ind w:left="720"/>
+        <w:rPr>
+          <w:rFonts w:ascii="Consolas" w:hAnsi="Consolas" w:cs="Consolas"/>
+          <w:szCs w:val="20"/>
+        </w:rPr>
+      </w:pPr>
+      <w:r>
+        <w:rPr>
+          <w:rFonts w:ascii="Consolas" w:hAnsi="Consolas" w:cs="Consolas"/>
+          <w:color w:val="000000"/>
+          <w:szCs w:val="20"/>
+        </w:rPr>
+        <w:tab/>
+      </w:r>
+      <w:r>
+        <w:rPr>
+          <w:rFonts w:ascii="Consolas" w:hAnsi="Consolas" w:cs="Consolas"/>
+          <w:b/>
+          <w:bCs/>
+          <w:color w:val="7F0055"/>
+          <w:szCs w:val="20"/>
+        </w:rPr>
+        <w:t xml:space="preserve">public </w:t>
+      </w:r>
+      <w:r>
+        <w:rPr>
+          <w:rFonts w:ascii="Consolas" w:hAnsi="Consolas" w:cs="Consolas"/>
+          <w:color w:val="0000C0"/>
+          <w:szCs w:val="20"/>
+        </w:rPr>
+        <w:t>$TournamentKey</w:t>
+      </w:r>
+      <w:r>
+        <w:rPr>
+          <w:rFonts w:ascii="Consolas" w:hAnsi="Consolas" w:cs="Consolas"/>
+          <w:color w:val="000000"/>
+          <w:szCs w:val="20"/>
+        </w:rPr>
+        <w:t>;</w:t>
+      </w:r>
+    </w:p>
+    <w:p>
+      <w:pPr>
+        <w:autoSpaceDE w:val="0"/>
+        <w:autoSpaceDN w:val="0"/>
+        <w:adjustRightInd w:val="0"/>
+        <w:spacing w:before="0"/>
+        <w:ind w:left="720"/>
+        <w:rPr>
+          <w:rFonts w:ascii="Consolas" w:hAnsi="Consolas" w:cs="Consolas"/>
+          <w:szCs w:val="20"/>
+        </w:rPr>
+      </w:pPr>
+      <w:r>
+        <w:rPr>
+          <w:rFonts w:ascii="Consolas" w:hAnsi="Consolas" w:cs="Consolas"/>
+          <w:color w:val="000000"/>
+          <w:szCs w:val="20"/>
+        </w:rPr>
+        <w:tab/>
+      </w:r>
+      <w:r>
+        <w:rPr>
+          <w:rFonts w:ascii="Consolas" w:hAnsi="Consolas" w:cs="Consolas"/>
+          <w:b/>
+          <w:bCs/>
+          <w:color w:val="7F0055"/>
+          <w:szCs w:val="20"/>
+        </w:rPr>
+        <w:t xml:space="preserve">public </w:t>
+      </w:r>
+      <w:r>
+        <w:rPr>
+          <w:rFonts w:ascii="Consolas" w:hAnsi="Consolas" w:cs="Consolas"/>
+          <w:color w:val="0000C0"/>
+          <w:szCs w:val="20"/>
+        </w:rPr>
+        <w:t>$Name1</w:t>
+      </w:r>
+      <w:r>
+        <w:rPr>
+          <w:rFonts w:ascii="Consolas" w:hAnsi="Consolas" w:cs="Consolas"/>
+          <w:color w:val="000000"/>
+          <w:szCs w:val="20"/>
+        </w:rPr>
+        <w:t>;</w:t>
+      </w:r>
+    </w:p>
+    <w:p>
+      <w:pPr>
+        <w:autoSpaceDE w:val="0"/>
+        <w:autoSpaceDN w:val="0"/>
+        <w:adjustRightInd w:val="0"/>
+        <w:spacing w:before="0"/>
+        <w:ind w:left="720"/>
+        <w:rPr>
+          <w:rFonts w:ascii="Consolas" w:hAnsi="Consolas" w:cs="Consolas"/>
+          <w:szCs w:val="20"/>
+        </w:rPr>
+      </w:pPr>
+      <w:r>
+        <w:rPr>
+          <w:rFonts w:ascii="Consolas" w:hAnsi="Consolas" w:cs="Consolas"/>
+          <w:color w:val="000000"/>
+          <w:szCs w:val="20"/>
+        </w:rPr>
+        <w:tab/>
+      </w:r>
+      <w:r>
+        <w:rPr>
+          <w:rFonts w:ascii="Consolas" w:hAnsi="Consolas" w:cs="Consolas"/>
+          <w:b/>
+          <w:bCs/>
+          <w:color w:val="7F0055"/>
+          <w:szCs w:val="20"/>
+        </w:rPr>
+        <w:t xml:space="preserve">public </w:t>
+      </w:r>
+      <w:r>
+        <w:rPr>
+          <w:rFonts w:ascii="Consolas" w:hAnsi="Consolas" w:cs="Consolas"/>
+          <w:color w:val="0000C0"/>
+          <w:szCs w:val="20"/>
+        </w:rPr>
+        <w:t>$GHIN1</w:t>
+      </w:r>
+      <w:r>
+        <w:rPr>
+          <w:rFonts w:ascii="Consolas" w:hAnsi="Consolas" w:cs="Consolas"/>
+          <w:color w:val="000000"/>
+          <w:szCs w:val="20"/>
+        </w:rPr>
+        <w:t>;</w:t>
+      </w:r>
+    </w:p>
+    <w:p>
+      <w:pPr>
+        <w:autoSpaceDE w:val="0"/>
+        <w:autoSpaceDN w:val="0"/>
+        <w:adjustRightInd w:val="0"/>
+        <w:spacing w:before="0"/>
+        <w:ind w:left="720"/>
+        <w:rPr>
+          <w:rFonts w:ascii="Consolas" w:hAnsi="Consolas" w:cs="Consolas"/>
+          <w:szCs w:val="20"/>
+        </w:rPr>
+      </w:pPr>
+      <w:r>
+        <w:rPr>
+          <w:rFonts w:ascii="Consolas" w:hAnsi="Consolas" w:cs="Consolas"/>
+          <w:color w:val="000000"/>
+          <w:szCs w:val="20"/>
+        </w:rPr>
+        <w:tab/>
+      </w:r>
+      <w:r>
+        <w:rPr>
+          <w:rFonts w:ascii="Consolas" w:hAnsi="Consolas" w:cs="Consolas"/>
+          <w:b/>
+          <w:bCs/>
+          <w:color w:val="7F0055"/>
+          <w:szCs w:val="20"/>
+        </w:rPr>
+        <w:t xml:space="preserve">public </w:t>
+      </w:r>
+      <w:r>
+        <w:rPr>
+          <w:rFonts w:ascii="Consolas" w:hAnsi="Consolas" w:cs="Consolas"/>
+          <w:color w:val="0000C0"/>
+          <w:szCs w:val="20"/>
+        </w:rPr>
+        <w:t>$Name2</w:t>
+      </w:r>
+      <w:r>
+        <w:rPr>
+          <w:rFonts w:ascii="Consolas" w:hAnsi="Consolas" w:cs="Consolas"/>
+          <w:color w:val="000000"/>
+          <w:szCs w:val="20"/>
+        </w:rPr>
+        <w:t>;</w:t>
+      </w:r>
+    </w:p>
+    <w:p>
+      <w:pPr>
+        <w:autoSpaceDE w:val="0"/>
+        <w:autoSpaceDN w:val="0"/>
+        <w:adjustRightInd w:val="0"/>
+        <w:spacing w:before="0"/>
+        <w:ind w:left="720"/>
+        <w:rPr>
+          <w:rFonts w:ascii="Consolas" w:hAnsi="Consolas" w:cs="Consolas"/>
+          <w:szCs w:val="20"/>
+        </w:rPr>
+      </w:pPr>
+      <w:r>
+        <w:rPr>
+          <w:rFonts w:ascii="Consolas" w:hAnsi="Consolas" w:cs="Consolas"/>
+          <w:color w:val="000000"/>
+          <w:szCs w:val="20"/>
+        </w:rPr>
+        <w:tab/>
+      </w:r>
+      <w:r>
+        <w:rPr>
+          <w:rFonts w:ascii="Consolas" w:hAnsi="Consolas" w:cs="Consolas"/>
+          <w:b/>
+          <w:bCs/>
+          <w:color w:val="7F0055"/>
+          <w:szCs w:val="20"/>
+        </w:rPr>
+        <w:t xml:space="preserve">public </w:t>
+      </w:r>
+      <w:r>
+        <w:rPr>
+          <w:rFonts w:ascii="Consolas" w:hAnsi="Consolas" w:cs="Consolas"/>
+          <w:color w:val="0000C0"/>
+          <w:szCs w:val="20"/>
+        </w:rPr>
+        <w:t>$GHIN2</w:t>
+      </w:r>
+      <w:r>
+        <w:rPr>
+          <w:rFonts w:ascii="Consolas" w:hAnsi="Consolas" w:cs="Consolas"/>
+          <w:color w:val="000000"/>
+          <w:szCs w:val="20"/>
+        </w:rPr>
+        <w:t>;</w:t>
+      </w:r>
+    </w:p>
+    <w:p>
+      <w:pPr>
+        <w:autoSpaceDE w:val="0"/>
+        <w:autoSpaceDN w:val="0"/>
+        <w:adjustRightInd w:val="0"/>
+        <w:spacing w:before="0"/>
+        <w:ind w:left="720"/>
+        <w:rPr>
+          <w:rFonts w:ascii="Consolas" w:hAnsi="Consolas" w:cs="Consolas"/>
+          <w:szCs w:val="20"/>
+        </w:rPr>
+      </w:pPr>
+      <w:r>
+        <w:rPr>
+          <w:rFonts w:ascii="Consolas" w:hAnsi="Consolas" w:cs="Consolas"/>
+          <w:color w:val="000000"/>
+          <w:szCs w:val="20"/>
+        </w:rPr>
+        <w:tab/>
+      </w:r>
+      <w:r>
+        <w:rPr>
+          <w:rFonts w:ascii="Consolas" w:hAnsi="Consolas" w:cs="Consolas"/>
+          <w:b/>
+          <w:bCs/>
+          <w:color w:val="7F0055"/>
+          <w:szCs w:val="20"/>
+        </w:rPr>
+        <w:t xml:space="preserve">public </w:t>
+      </w:r>
+      <w:r>
+        <w:rPr>
+          <w:rFonts w:ascii="Consolas" w:hAnsi="Consolas" w:cs="Consolas"/>
+          <w:color w:val="0000C0"/>
+          <w:szCs w:val="20"/>
+        </w:rPr>
+        <w:t>$Name3</w:t>
+      </w:r>
+      <w:r>
+        <w:rPr>
+          <w:rFonts w:ascii="Consolas" w:hAnsi="Consolas" w:cs="Consolas"/>
+          <w:color w:val="000000"/>
+          <w:szCs w:val="20"/>
+        </w:rPr>
+        <w:t>;</w:t>
+      </w:r>
+    </w:p>
+    <w:p>
+      <w:pPr>
+        <w:autoSpaceDE w:val="0"/>
+        <w:autoSpaceDN w:val="0"/>
+        <w:adjustRightInd w:val="0"/>
+        <w:spacing w:before="0"/>
+        <w:ind w:left="720"/>
+        <w:rPr>
+          <w:rFonts w:ascii="Consolas" w:hAnsi="Consolas" w:cs="Consolas"/>
+          <w:szCs w:val="20"/>
+        </w:rPr>
+      </w:pPr>
+      <w:r>
+        <w:rPr>
+          <w:rFonts w:ascii="Consolas" w:hAnsi="Consolas" w:cs="Consolas"/>
+          <w:color w:val="000000"/>
+          <w:szCs w:val="20"/>
+        </w:rPr>
+        <w:tab/>
+      </w:r>
+      <w:r>
+        <w:rPr>
+          <w:rFonts w:ascii="Consolas" w:hAnsi="Consolas" w:cs="Consolas"/>
+          <w:b/>
+          <w:bCs/>
+          <w:color w:val="7F0055"/>
+          <w:szCs w:val="20"/>
+        </w:rPr>
+        <w:t xml:space="preserve">public </w:t>
+      </w:r>
+      <w:r>
+        <w:rPr>
+          <w:rFonts w:ascii="Consolas" w:hAnsi="Consolas" w:cs="Consolas"/>
+          <w:color w:val="0000C0"/>
+          <w:szCs w:val="20"/>
+        </w:rPr>
+        <w:t>$GHIN3</w:t>
+      </w:r>
+      <w:r>
+        <w:rPr>
+          <w:rFonts w:ascii="Consolas" w:hAnsi="Consolas" w:cs="Consolas"/>
+          <w:color w:val="000000"/>
+          <w:szCs w:val="20"/>
+        </w:rPr>
+        <w:t>;</w:t>
+      </w:r>
+    </w:p>
+    <w:p>
+      <w:pPr>
+        <w:autoSpaceDE w:val="0"/>
+        <w:autoSpaceDN w:val="0"/>
+        <w:adjustRightInd w:val="0"/>
+        <w:spacing w:before="0"/>
+        <w:ind w:left="720"/>
+        <w:rPr>
+          <w:rFonts w:ascii="Consolas" w:hAnsi="Consolas" w:cs="Consolas"/>
+          <w:szCs w:val="20"/>
+        </w:rPr>
+      </w:pPr>
+      <w:r>
+        <w:rPr>
+          <w:rFonts w:ascii="Consolas" w:hAnsi="Consolas" w:cs="Consolas"/>
+          <w:color w:val="000000"/>
+          <w:szCs w:val="20"/>
+        </w:rPr>
+        <w:tab/>
+      </w:r>
+      <w:r>
+        <w:rPr>
+          <w:rFonts w:ascii="Consolas" w:hAnsi="Consolas" w:cs="Consolas"/>
+          <w:b/>
+          <w:bCs/>
+          <w:color w:val="7F0055"/>
+          <w:szCs w:val="20"/>
+        </w:rPr>
+        <w:t xml:space="preserve">public </w:t>
+      </w:r>
+      <w:r>
+        <w:rPr>
+          <w:rFonts w:ascii="Consolas" w:hAnsi="Consolas" w:cs="Consolas"/>
+          <w:color w:val="0000C0"/>
+          <w:szCs w:val="20"/>
+        </w:rPr>
+        <w:t>$Name4</w:t>
+      </w:r>
+      <w:r>
+        <w:rPr>
+          <w:rFonts w:ascii="Consolas" w:hAnsi="Consolas" w:cs="Consolas"/>
+          <w:color w:val="000000"/>
+          <w:szCs w:val="20"/>
+        </w:rPr>
+        <w:t>;</w:t>
+      </w:r>
+    </w:p>
+    <w:p>
+      <w:pPr>
+        <w:autoSpaceDE w:val="0"/>
+        <w:autoSpaceDN w:val="0"/>
+        <w:adjustRightInd w:val="0"/>
+        <w:spacing w:before="0"/>
+        <w:ind w:left="720"/>
+        <w:rPr>
+          <w:rFonts w:ascii="Consolas" w:hAnsi="Consolas" w:cs="Consolas"/>
+          <w:szCs w:val="20"/>
+        </w:rPr>
+      </w:pPr>
+      <w:r>
+        <w:rPr>
+          <w:rFonts w:ascii="Consolas" w:hAnsi="Consolas" w:cs="Consolas"/>
+          <w:color w:val="000000"/>
+          <w:szCs w:val="20"/>
+        </w:rPr>
+        <w:tab/>
+      </w:r>
+      <w:r>
+        <w:rPr>
+          <w:rFonts w:ascii="Consolas" w:hAnsi="Consolas" w:cs="Consolas"/>
+          <w:b/>
+          <w:bCs/>
+          <w:color w:val="7F0055"/>
+          <w:szCs w:val="20"/>
+        </w:rPr>
+        <w:t xml:space="preserve">public </w:t>
+      </w:r>
+      <w:r>
+        <w:rPr>
+          <w:rFonts w:ascii="Consolas" w:hAnsi="Consolas" w:cs="Consolas"/>
+          <w:color w:val="0000C0"/>
+          <w:szCs w:val="20"/>
+        </w:rPr>
+        <w:t>$GHIN4</w:t>
+      </w:r>
+      <w:r>
+        <w:rPr>
+          <w:rFonts w:ascii="Consolas" w:hAnsi="Consolas" w:cs="Consolas"/>
+          <w:color w:val="000000"/>
+          <w:szCs w:val="20"/>
+        </w:rPr>
+        <w:t>;</w:t>
+      </w:r>
+    </w:p>
+    <w:p>
+      <w:pPr>
+        <w:autoSpaceDE w:val="0"/>
+        <w:autoSpaceDN w:val="0"/>
+        <w:adjustRightInd w:val="0"/>
+        <w:spacing w:before="0"/>
+        <w:ind w:left="720"/>
+        <w:rPr>
+          <w:rFonts w:ascii="Consolas" w:hAnsi="Consolas" w:cs="Consolas"/>
+          <w:szCs w:val="20"/>
+        </w:rPr>
+      </w:pPr>
+      <w:r>
+        <w:rPr>
+          <w:rFonts w:ascii="Consolas" w:hAnsi="Consolas" w:cs="Consolas"/>
+          <w:color w:val="000000"/>
+          <w:szCs w:val="20"/>
+        </w:rPr>
+        <w:tab/>
+      </w:r>
+      <w:r>
+        <w:rPr>
+          <w:rFonts w:ascii="Consolas" w:hAnsi="Consolas" w:cs="Consolas"/>
+          <w:b/>
+          <w:bCs/>
+          <w:color w:val="7F0055"/>
+          <w:szCs w:val="20"/>
+        </w:rPr>
+        <w:t xml:space="preserve">public </w:t>
+      </w:r>
+      <w:r>
+        <w:rPr>
+          <w:rFonts w:ascii="Consolas" w:hAnsi="Consolas" w:cs="Consolas"/>
+          <w:color w:val="0000C0"/>
+          <w:szCs w:val="20"/>
+        </w:rPr>
+        <w:t>$ScoreRound1</w:t>
+      </w:r>
+      <w:r>
+        <w:rPr>
+          <w:rFonts w:ascii="Consolas" w:hAnsi="Consolas" w:cs="Consolas"/>
+          <w:color w:val="000000"/>
+          <w:szCs w:val="20"/>
+        </w:rPr>
+        <w:t>;</w:t>
+      </w:r>
+    </w:p>
+    <w:p>
+      <w:pPr>
+        <w:autoSpaceDE w:val="0"/>
+        <w:autoSpaceDN w:val="0"/>
+        <w:adjustRightInd w:val="0"/>
+        <w:spacing w:before="0"/>
+        <w:ind w:left="720"/>
+        <w:rPr>
+          <w:rFonts w:ascii="Consolas" w:hAnsi="Consolas" w:cs="Consolas"/>
+          <w:szCs w:val="20"/>
+        </w:rPr>
+      </w:pPr>
+      <w:r>
+        <w:rPr>
+          <w:rFonts w:ascii="Consolas" w:hAnsi="Consolas" w:cs="Consolas"/>
+          <w:color w:val="000000"/>
+          <w:szCs w:val="20"/>
+        </w:rPr>
+        <w:tab/>
+      </w:r>
+      <w:r>
+        <w:rPr>
+          <w:rFonts w:ascii="Consolas" w:hAnsi="Consolas" w:cs="Consolas"/>
+          <w:b/>
+          <w:bCs/>
+          <w:color w:val="7F0055"/>
+          <w:szCs w:val="20"/>
+        </w:rPr>
+        <w:t xml:space="preserve">public </w:t>
+      </w:r>
+      <w:r>
+        <w:rPr>
+          <w:rFonts w:ascii="Consolas" w:hAnsi="Consolas" w:cs="Consolas"/>
+          <w:color w:val="0000C0"/>
+          <w:szCs w:val="20"/>
+        </w:rPr>
+        <w:t>$ScoreRound2</w:t>
+      </w:r>
+      <w:r>
+        <w:rPr>
+          <w:rFonts w:ascii="Consolas" w:hAnsi="Consolas" w:cs="Consolas"/>
+          <w:color w:val="000000"/>
+          <w:szCs w:val="20"/>
+        </w:rPr>
+        <w:t>;</w:t>
+      </w:r>
+    </w:p>
+    <w:p>
+      <w:pPr>
+        <w:autoSpaceDE w:val="0"/>
+        <w:autoSpaceDN w:val="0"/>
+        <w:adjustRightInd w:val="0"/>
+        <w:spacing w:before="0"/>
+        <w:ind w:left="720"/>
+        <w:rPr>
+          <w:rFonts w:ascii="Consolas" w:hAnsi="Consolas" w:cs="Consolas"/>
+          <w:szCs w:val="20"/>
+        </w:rPr>
+      </w:pPr>
+      <w:r>
+        <w:rPr>
+          <w:rFonts w:ascii="Consolas" w:hAnsi="Consolas" w:cs="Consolas"/>
+          <w:color w:val="000000"/>
+          <w:szCs w:val="20"/>
+        </w:rPr>
+        <w:tab/>
+      </w:r>
+      <w:r>
+        <w:rPr>
+          <w:rFonts w:ascii="Consolas" w:hAnsi="Consolas" w:cs="Consolas"/>
+          <w:b/>
+          <w:bCs/>
+          <w:color w:val="7F0055"/>
+          <w:szCs w:val="20"/>
+        </w:rPr>
+        <w:t xml:space="preserve">public </w:t>
+      </w:r>
+      <w:r>
+        <w:rPr>
+          <w:rFonts w:ascii="Consolas" w:hAnsi="Consolas" w:cs="Consolas"/>
+          <w:color w:val="0000C0"/>
+          <w:szCs w:val="20"/>
+        </w:rPr>
+        <w:t>$ScoreTotal</w:t>
+      </w:r>
+      <w:r>
+        <w:rPr>
+          <w:rFonts w:ascii="Consolas" w:hAnsi="Consolas" w:cs="Consolas"/>
+          <w:color w:val="000000"/>
+          <w:szCs w:val="20"/>
+        </w:rPr>
+        <w:t>;</w:t>
+      </w:r>
+    </w:p>
+    <w:p>
+      <w:pPr>
+        <w:autoSpaceDE w:val="0"/>
+        <w:autoSpaceDN w:val="0"/>
+        <w:adjustRightInd w:val="0"/>
+        <w:spacing w:before="0"/>
+        <w:ind w:left="720"/>
+        <w:rPr>
+          <w:rFonts w:ascii="Consolas" w:hAnsi="Consolas" w:cs="Consolas"/>
+          <w:szCs w:val="20"/>
+        </w:rPr>
+      </w:pPr>
+      <w:r>
+        <w:rPr>
+          <w:rFonts w:ascii="Consolas" w:hAnsi="Consolas" w:cs="Consolas"/>
+          <w:color w:val="000000"/>
+          <w:szCs w:val="20"/>
+        </w:rPr>
+        <w:tab/>
+      </w:r>
+      <w:r>
+        <w:rPr>
+          <w:rFonts w:ascii="Consolas" w:hAnsi="Consolas" w:cs="Consolas"/>
+          <w:b/>
+          <w:bCs/>
+          <w:color w:val="7F0055"/>
+          <w:szCs w:val="20"/>
+        </w:rPr>
+        <w:t xml:space="preserve">public </w:t>
+      </w:r>
+      <w:r>
+        <w:rPr>
+          <w:rFonts w:ascii="Consolas" w:hAnsi="Consolas" w:cs="Consolas"/>
+          <w:color w:val="0000C0"/>
+          <w:szCs w:val="20"/>
+        </w:rPr>
+        <w:t>$Flight</w:t>
+      </w:r>
+      <w:r>
+        <w:rPr>
+          <w:rFonts w:ascii="Consolas" w:hAnsi="Consolas" w:cs="Consolas"/>
+          <w:color w:val="000000"/>
+          <w:szCs w:val="20"/>
+        </w:rPr>
+        <w:t>;</w:t>
+      </w:r>
+    </w:p>
+    <w:p>
+      <w:pPr>
+        <w:autoSpaceDE w:val="0"/>
+        <w:autoSpaceDN w:val="0"/>
+        <w:adjustRightInd w:val="0"/>
+        <w:spacing w:before="0"/>
+        <w:ind w:left="720"/>
+        <w:rPr>
+          <w:rFonts w:ascii="Consolas" w:hAnsi="Consolas" w:cs="Consolas"/>
+          <w:szCs w:val="20"/>
+        </w:rPr>
+      </w:pPr>
+      <w:r>
+        <w:rPr>
+          <w:rFonts w:ascii="Consolas" w:hAnsi="Consolas" w:cs="Consolas"/>
+          <w:color w:val="000000"/>
+          <w:szCs w:val="20"/>
+        </w:rPr>
+        <w:tab/>
+      </w:r>
+      <w:r>
+        <w:rPr>
+          <w:rFonts w:ascii="Consolas" w:hAnsi="Consolas" w:cs="Consolas"/>
+          <w:b/>
+          <w:bCs/>
+          <w:color w:val="7F0055"/>
+          <w:szCs w:val="20"/>
+        </w:rPr>
+        <w:t xml:space="preserve">public </w:t>
+      </w:r>
+      <w:r>
+        <w:rPr>
+          <w:rFonts w:ascii="Consolas" w:hAnsi="Consolas" w:cs="Consolas"/>
+          <w:color w:val="0000C0"/>
+          <w:szCs w:val="20"/>
+        </w:rPr>
+        <w:t>$TeamNumber</w:t>
+      </w:r>
+      <w:r>
+        <w:rPr>
+          <w:rFonts w:ascii="Consolas" w:hAnsi="Consolas" w:cs="Consolas"/>
+          <w:color w:val="000000"/>
+          <w:szCs w:val="20"/>
+        </w:rPr>
+        <w:t>;</w:t>
+      </w:r>
+    </w:p>
+    <w:p>
+      <w:pPr>
+        <w:autoSpaceDE w:val="0"/>
+        <w:autoSpaceDN w:val="0"/>
+        <w:adjustRightInd w:val="0"/>
+        <w:spacing w:before="0"/>
+        <w:ind w:left="720"/>
+        <w:rPr>
+          <w:rFonts w:ascii="Consolas" w:hAnsi="Consolas" w:cs="Consolas"/>
+          <w:szCs w:val="20"/>
+        </w:rPr>
+      </w:pPr>
+      <w:r>
+        <w:rPr>
+          <w:rFonts w:ascii="Consolas" w:hAnsi="Consolas" w:cs="Consolas"/>
+          <w:color w:val="000000"/>
+          <w:szCs w:val="20"/>
+        </w:rPr>
+        <w:tab/>
+      </w:r>
+      <w:r>
+        <w:rPr>
+          <w:rFonts w:ascii="Consolas" w:hAnsi="Consolas" w:cs="Consolas"/>
+          <w:b/>
+          <w:bCs/>
+          <w:color w:val="7F0055"/>
+          <w:szCs w:val="20"/>
+        </w:rPr>
+        <w:t xml:space="preserve">public </w:t>
+      </w:r>
+      <w:r>
+        <w:rPr>
+          <w:rFonts w:ascii="Consolas" w:hAnsi="Consolas" w:cs="Consolas"/>
+          <w:color w:val="0000C0"/>
+          <w:szCs w:val="20"/>
+        </w:rPr>
+        <w:t>$Date</w:t>
+      </w:r>
+      <w:r>
+        <w:rPr>
+          <w:rFonts w:ascii="Consolas" w:hAnsi="Consolas" w:cs="Consolas"/>
+          <w:color w:val="000000"/>
+          <w:szCs w:val="20"/>
+        </w:rPr>
+        <w:t>;</w:t>
+      </w:r>
+    </w:p>
+    <w:p>
+      <w:pPr>
+        <w:ind w:left="720"/>
+        <w:rPr>
+          <w:rFonts w:ascii="Consolas" w:hAnsi="Consolas" w:cs="Consolas"/>
+          <w:color w:val="000000"/>
+          <w:szCs w:val="20"/>
+        </w:rPr>
+      </w:pPr>
+      <w:r>
+        <w:rPr>
+          <w:rFonts w:ascii="Consolas" w:hAnsi="Consolas" w:cs="Consolas"/>
+          <w:color w:val="000000"/>
+          <w:szCs w:val="20"/>
+        </w:rPr>
+        <w:t>}</w:t>
+      </w:r>
+    </w:p>
+    <w:p/>
+    <w:p>
+      <w:r>
+        <w:t xml:space="preserve">If the tournament is match play, the results are submitted as an array of key-value pairs named like this: </w:t>
+      </w:r>
+      <w:r>
+        <w:rPr>
+          <w:rFonts w:ascii="Consolas" w:hAnsi="Consolas" w:cs="Consolas"/>
+          <w:color w:val="A31515"/>
+          <w:sz w:val="19"/>
+          <w:szCs w:val="19"/>
+          <w:highlight w:val="white"/>
+        </w:rPr>
+        <w:t>MatchPlayResultsScores[</w:t>
       </w:r>
       <w:r>
         <w:rPr>
@@ -1463,7 +2011,7 @@
           <w:szCs w:val="19"/>
           <w:highlight w:val="white"/>
         </w:rPr>
-        <w:t>][Flight]</w:t>
+        <w:t>][Round]</w:t>
       </w:r>
       <w:r>
         <w:t>. The values are stored in this object on the web site and eventually written to the SQL database.</w:t>
@@ -1497,8 +2045,17 @@
           <w:rFonts w:ascii="Consolas" w:hAnsi="Consolas" w:cs="Consolas"/>
           <w:color w:val="000000"/>
           <w:szCs w:val="20"/>
-        </w:rPr>
-        <w:t>Scores {</w:t>
+          <w:highlight w:val="lightGray"/>
+        </w:rPr>
+        <w:t>Match</w:t>
+      </w:r>
+      <w:r>
+        <w:rPr>
+          <w:rFonts w:ascii="Consolas" w:hAnsi="Consolas" w:cs="Consolas"/>
+          <w:color w:val="000000"/>
+          <w:szCs w:val="20"/>
+        </w:rPr>
+        <w:t xml:space="preserve"> {</w:t>
       </w:r>
     </w:p>
     <w:p>
@@ -1537,18 +2094,8 @@
           <w:color w:val="0000C0"/>
           <w:szCs w:val="20"/>
         </w:rPr>
-        <w:t>$</w:t>
-      </w:r>
-      <w:proofErr w:type="spellStart"/>
-      <w:r>
-        <w:rPr>
-          <w:rFonts w:ascii="Consolas" w:hAnsi="Consolas" w:cs="Consolas"/>
-          <w:color w:val="0000C0"/>
-          <w:szCs w:val="20"/>
-        </w:rPr>
-        <w:t>TournamentKey</w:t>
-      </w:r>
-      <w:proofErr w:type="spellEnd"/>
+        <w:t>$TournamentKey</w:t>
+      </w:r>
       <w:r>
         <w:rPr>
           <w:rFonts w:ascii="Consolas" w:hAnsi="Consolas" w:cs="Consolas"/>
@@ -1594,7 +2141,7 @@
           <w:color w:val="0000C0"/>
           <w:szCs w:val="20"/>
         </w:rPr>
-        <w:t>$Name1</w:t>
+        <w:t>$Round</w:t>
       </w:r>
       <w:r>
         <w:rPr>
@@ -1641,7 +2188,7 @@
           <w:color w:val="0000C0"/>
           <w:szCs w:val="20"/>
         </w:rPr>
-        <w:t>$GHIN1</w:t>
+        <w:t>$MatchNumber</w:t>
       </w:r>
       <w:r>
         <w:rPr>
@@ -1688,7 +2235,7 @@
           <w:color w:val="0000C0"/>
           <w:szCs w:val="20"/>
         </w:rPr>
-        <w:t>$Name2</w:t>
+        <w:t>$Name1</w:t>
       </w:r>
       <w:r>
         <w:rPr>
@@ -1735,7 +2282,7 @@
           <w:color w:val="0000C0"/>
           <w:szCs w:val="20"/>
         </w:rPr>
-        <w:t>$GHIN2</w:t>
+        <w:t>$Name2</w:t>
       </w:r>
       <w:r>
         <w:rPr>
@@ -1746,6 +2293,71 @@
         <w:t>;</w:t>
       </w:r>
     </w:p>
+    <w:p>
+      <w:pPr>
+        <w:ind w:left="720"/>
+      </w:pPr>
+      <w:r>
+        <w:rPr>
+          <w:rFonts w:ascii="Consolas" w:hAnsi="Consolas" w:cs="Consolas"/>
+          <w:color w:val="000000"/>
+          <w:szCs w:val="20"/>
+        </w:rPr>
+        <w:t>}</w:t>
+      </w:r>
+    </w:p>
+    <w:p>
+      <w:r>
+        <w:t xml:space="preserve"> </w:t>
+      </w:r>
+    </w:p>
+    <w:p>
+      <w:pPr>
+        <w:pStyle w:val="Heading3"/>
+      </w:pPr>
+      <w:r>
+        <w:t>Chits</w:t>
+      </w:r>
+    </w:p>
+    <w:p>
+      <w:r>
+        <w:t xml:space="preserve">The chits results are submitted as an array of key-value pairs named like this: </w:t>
+      </w:r>
+      <w:r>
+        <w:rPr>
+          <w:rFonts w:ascii="Consolas" w:hAnsi="Consolas" w:cs="Consolas"/>
+          <w:color w:val="A31515"/>
+          <w:sz w:val="19"/>
+          <w:szCs w:val="19"/>
+          <w:highlight w:val="white"/>
+        </w:rPr>
+        <w:t>ResultsChits[</w:t>
+      </w:r>
+      <w:r>
+        <w:rPr>
+          <w:rFonts w:ascii="Consolas" w:hAnsi="Consolas" w:cs="Consolas"/>
+          <w:color w:val="3CB371"/>
+          <w:sz w:val="19"/>
+          <w:szCs w:val="19"/>
+          <w:highlight w:val="white"/>
+        </w:rPr>
+        <w:t>{0}</w:t>
+      </w:r>
+      <w:r>
+        <w:rPr>
+          <w:rFonts w:ascii="Consolas" w:hAnsi="Consolas" w:cs="Consolas"/>
+          <w:color w:val="A31515"/>
+          <w:sz w:val="19"/>
+          <w:szCs w:val="19"/>
+          <w:highlight w:val="white"/>
+        </w:rPr>
+        <w:t>][Flight]</w:t>
+      </w:r>
+      <w:r>
+        <w:t>. The values are stored in this object on the web site and eventually written to the SQL database.</w:t>
+      </w:r>
+    </w:p>
+    <w:p/>
     <w:p>
       <w:pPr>
         <w:autoSpaceDE w:val="0"/>
@@ -1761,36 +2373,20 @@
       <w:r>
         <w:rPr>
           <w:rFonts w:ascii="Consolas" w:hAnsi="Consolas" w:cs="Consolas"/>
-          <w:color w:val="000000"/>
-          <w:szCs w:val="20"/>
-        </w:rPr>
-        <w:tab/>
-      </w:r>
-      <w:r>
-        <w:rPr>
-          <w:rFonts w:ascii="Consolas" w:hAnsi="Consolas" w:cs="Consolas"/>
           <w:b/>
           <w:bCs/>
           <w:color w:val="7F0055"/>
           <w:szCs w:val="20"/>
         </w:rPr>
-        <w:t xml:space="preserve">public </w:t>
-      </w:r>
-      <w:r>
-        <w:rPr>
-          <w:rFonts w:ascii="Consolas" w:hAnsi="Consolas" w:cs="Consolas"/>
-          <w:color w:val="0000C0"/>
-          <w:szCs w:val="20"/>
-        </w:rPr>
-        <w:t>$Name3</w:t>
-      </w:r>
-      <w:r>
-        <w:rPr>
-          <w:rFonts w:ascii="Consolas" w:hAnsi="Consolas" w:cs="Consolas"/>
-          <w:color w:val="000000"/>
-          <w:szCs w:val="20"/>
-        </w:rPr>
-        <w:t>;</w:t>
+        <w:t xml:space="preserve">class </w:t>
+      </w:r>
+      <w:r>
+        <w:rPr>
+          <w:rFonts w:ascii="Consolas" w:hAnsi="Consolas" w:cs="Consolas"/>
+          <w:color w:val="000000"/>
+          <w:szCs w:val="20"/>
+        </w:rPr>
+        <w:t>Chits {</w:t>
       </w:r>
     </w:p>
     <w:p>
@@ -1829,7 +2425,7 @@
           <w:color w:val="0000C0"/>
           <w:szCs w:val="20"/>
         </w:rPr>
-        <w:t>$GHIN3</w:t>
+        <w:t>$TournamentKey</w:t>
       </w:r>
       <w:r>
         <w:rPr>
@@ -1876,7 +2472,7 @@
           <w:color w:val="0000C0"/>
           <w:szCs w:val="20"/>
         </w:rPr>
-        <w:t>$Name4</w:t>
+        <w:t>$Name</w:t>
       </w:r>
       <w:r>
         <w:rPr>
@@ -1923,7 +2519,7 @@
           <w:color w:val="0000C0"/>
           <w:szCs w:val="20"/>
         </w:rPr>
-        <w:t>$GHIN4</w:t>
+        <w:t>$GHIN</w:t>
       </w:r>
       <w:r>
         <w:rPr>
@@ -1970,7 +2566,7 @@
           <w:color w:val="0000C0"/>
           <w:szCs w:val="20"/>
         </w:rPr>
-        <w:t>$ScoreRound1</w:t>
+        <w:t>$Score</w:t>
       </w:r>
       <w:r>
         <w:rPr>
@@ -2017,7 +2613,7 @@
           <w:color w:val="0000C0"/>
           <w:szCs w:val="20"/>
         </w:rPr>
-        <w:t>$ScoreRound2</w:t>
+        <w:t>$Winnings</w:t>
       </w:r>
       <w:r>
         <w:rPr>
@@ -2064,18 +2660,8 @@
           <w:color w:val="0000C0"/>
           <w:szCs w:val="20"/>
         </w:rPr>
-        <w:t>$</w:t>
-      </w:r>
-      <w:proofErr w:type="spellStart"/>
-      <w:r>
-        <w:rPr>
-          <w:rFonts w:ascii="Consolas" w:hAnsi="Consolas" w:cs="Consolas"/>
-          <w:color w:val="0000C0"/>
-          <w:szCs w:val="20"/>
-        </w:rPr>
-        <w:t>ScoreTotal</w:t>
-      </w:r>
-      <w:proofErr w:type="spellEnd"/>
+        <w:t>$Flight</w:t>
+      </w:r>
       <w:r>
         <w:rPr>
           <w:rFonts w:ascii="Consolas" w:hAnsi="Consolas" w:cs="Consolas"/>
@@ -2121,7 +2707,7 @@
           <w:color w:val="0000C0"/>
           <w:szCs w:val="20"/>
         </w:rPr>
-        <w:t>$Flight</w:t>
+        <w:t>$Place</w:t>
       </w:r>
       <w:r>
         <w:rPr>
@@ -2150,6 +2736,7 @@
           <w:color w:val="000000"/>
           <w:szCs w:val="20"/>
         </w:rPr>
+        <w:lastRenderedPageBreak/>
         <w:tab/>
       </w:r>
       <w:r>
@@ -2168,18 +2755,8 @@
           <w:color w:val="0000C0"/>
           <w:szCs w:val="20"/>
         </w:rPr>
-        <w:t>$</w:t>
-      </w:r>
-      <w:proofErr w:type="spellStart"/>
-      <w:r>
-        <w:rPr>
-          <w:rFonts w:ascii="Consolas" w:hAnsi="Consolas" w:cs="Consolas"/>
-          <w:color w:val="0000C0"/>
-          <w:szCs w:val="20"/>
-        </w:rPr>
-        <w:t>TeamNumber</w:t>
-      </w:r>
-      <w:proofErr w:type="spellEnd"/>
+        <w:t>$TeamNumber</w:t>
+      </w:r>
       <w:r>
         <w:rPr>
           <w:rFonts w:ascii="Consolas" w:hAnsi="Consolas" w:cs="Consolas"/>
@@ -2238,6 +2815,53 @@
     </w:p>
     <w:p>
       <w:pPr>
+        <w:autoSpaceDE w:val="0"/>
+        <w:autoSpaceDN w:val="0"/>
+        <w:adjustRightInd w:val="0"/>
+        <w:spacing w:before="0"/>
+        <w:ind w:left="720"/>
+        <w:rPr>
+          <w:rFonts w:ascii="Consolas" w:hAnsi="Consolas" w:cs="Consolas"/>
+          <w:szCs w:val="20"/>
+        </w:rPr>
+      </w:pPr>
+      <w:r>
+        <w:rPr>
+          <w:rFonts w:ascii="Consolas" w:hAnsi="Consolas" w:cs="Consolas"/>
+          <w:color w:val="000000"/>
+          <w:szCs w:val="20"/>
+        </w:rPr>
+        <w:tab/>
+      </w:r>
+      <w:r>
+        <w:rPr>
+          <w:rFonts w:ascii="Consolas" w:hAnsi="Consolas" w:cs="Consolas"/>
+          <w:b/>
+          <w:bCs/>
+          <w:color w:val="7F0055"/>
+          <w:szCs w:val="20"/>
+        </w:rPr>
+        <w:t xml:space="preserve">public </w:t>
+      </w:r>
+      <w:r>
+        <w:rPr>
+          <w:rFonts w:ascii="Consolas" w:hAnsi="Consolas" w:cs="Consolas"/>
+          <w:color w:val="0000C0"/>
+          <w:szCs w:val="20"/>
+        </w:rPr>
+        <w:t>$FlightName</w:t>
+      </w:r>
+      <w:r>
+        <w:rPr>
+          <w:rFonts w:ascii="Consolas" w:hAnsi="Consolas" w:cs="Consolas"/>
+          <w:color w:val="000000"/>
+          <w:szCs w:val="20"/>
+        </w:rPr>
+        <w:t>;</w:t>
+      </w:r>
+    </w:p>
+    <w:p>
+      <w:pPr>
         <w:ind w:left="720"/>
         <w:rPr>
           <w:rFonts w:ascii="Consolas" w:hAnsi="Consolas" w:cs="Consolas"/>
@@ -2256,10 +2880,17 @@
     </w:p>
     <w:p/>
     <w:p>
-      <w:r>
-        <w:t xml:space="preserve">If the tournament is match play, the results are submitted as an array of key-value pairs named like this: </w:t>
-      </w:r>
-      <w:proofErr w:type="spellStart"/>
+      <w:pPr>
+        <w:pStyle w:val="Heading3"/>
+      </w:pPr>
+      <w:r>
+        <w:t>Pool</w:t>
+      </w:r>
+    </w:p>
+    <w:p>
+      <w:r>
+        <w:t xml:space="preserve">The pool results are submitted as an array of key-value pairs named like this: </w:t>
+      </w:r>
       <w:r>
         <w:rPr>
           <w:rFonts w:ascii="Consolas" w:hAnsi="Consolas" w:cs="Consolas"/>
@@ -2268,9 +2899,18 @@
           <w:szCs w:val="19"/>
           <w:highlight w:val="white"/>
         </w:rPr>
-        <w:t>MatchPlayResultsScores</w:t>
-      </w:r>
-      <w:proofErr w:type="spellEnd"/>
+        <w:t>ResultsPool[</w:t>
+      </w:r>
+      <w:r>
+        <w:rPr>
+          <w:rFonts w:ascii="Consolas" w:hAnsi="Consolas" w:cs="Consolas"/>
+          <w:color w:val="3CB371"/>
+          <w:sz w:val="19"/>
+          <w:szCs w:val="19"/>
+          <w:highlight w:val="white"/>
+        </w:rPr>
+        <w:t>{0}</w:t>
+      </w:r>
       <w:r>
         <w:rPr>
           <w:rFonts w:ascii="Consolas" w:hAnsi="Consolas" w:cs="Consolas"/>
@@ -2279,27 +2919,7 @@
           <w:szCs w:val="19"/>
           <w:highlight w:val="white"/>
         </w:rPr>
-        <w:t>[</w:t>
-      </w:r>
-      <w:r>
-        <w:rPr>
-          <w:rFonts w:ascii="Consolas" w:hAnsi="Consolas" w:cs="Consolas"/>
-          <w:color w:val="3CB371"/>
-          <w:sz w:val="19"/>
-          <w:szCs w:val="19"/>
-          <w:highlight w:val="white"/>
-        </w:rPr>
-        <w:t>{0}</w:t>
-      </w:r>
-      <w:r>
-        <w:rPr>
-          <w:rFonts w:ascii="Consolas" w:hAnsi="Consolas" w:cs="Consolas"/>
-          <w:color w:val="A31515"/>
-          <w:sz w:val="19"/>
-          <w:szCs w:val="19"/>
-          <w:highlight w:val="white"/>
-        </w:rPr>
-        <w:t>][Round]</w:t>
+        <w:t>][Flight]</w:t>
       </w:r>
       <w:r>
         <w:t>. The values are stored in this object on the web site and eventually written to the SQL database.</w:t>
@@ -2333,17 +2953,8 @@
           <w:rFonts w:ascii="Consolas" w:hAnsi="Consolas" w:cs="Consolas"/>
           <w:color w:val="000000"/>
           <w:szCs w:val="20"/>
-          <w:highlight w:val="lightGray"/>
-        </w:rPr>
-        <w:t>Match</w:t>
-      </w:r>
-      <w:r>
-        <w:rPr>
-          <w:rFonts w:ascii="Consolas" w:hAnsi="Consolas" w:cs="Consolas"/>
-          <w:color w:val="000000"/>
-          <w:szCs w:val="20"/>
-        </w:rPr>
-        <w:t xml:space="preserve"> {</w:t>
+        </w:rPr>
+        <w:t>Pool {</w:t>
       </w:r>
     </w:p>
     <w:p>
@@ -2382,18 +2993,8 @@
           <w:color w:val="0000C0"/>
           <w:szCs w:val="20"/>
         </w:rPr>
-        <w:t>$</w:t>
-      </w:r>
-      <w:proofErr w:type="spellStart"/>
-      <w:r>
-        <w:rPr>
-          <w:rFonts w:ascii="Consolas" w:hAnsi="Consolas" w:cs="Consolas"/>
-          <w:color w:val="0000C0"/>
-          <w:szCs w:val="20"/>
-        </w:rPr>
-        <w:t>TournamentKey</w:t>
-      </w:r>
-      <w:proofErr w:type="spellEnd"/>
+        <w:t>$TournamentKey</w:t>
+      </w:r>
       <w:r>
         <w:rPr>
           <w:rFonts w:ascii="Consolas" w:hAnsi="Consolas" w:cs="Consolas"/>
@@ -2439,7 +3040,7 @@
           <w:color w:val="0000C0"/>
           <w:szCs w:val="20"/>
         </w:rPr>
-        <w:t>$Round</w:t>
+        <w:t>$Name</w:t>
       </w:r>
       <w:r>
         <w:rPr>
@@ -2486,18 +3087,8 @@
           <w:color w:val="0000C0"/>
           <w:szCs w:val="20"/>
         </w:rPr>
-        <w:t>$</w:t>
-      </w:r>
-      <w:proofErr w:type="spellStart"/>
-      <w:r>
-        <w:rPr>
-          <w:rFonts w:ascii="Consolas" w:hAnsi="Consolas" w:cs="Consolas"/>
-          <w:color w:val="0000C0"/>
-          <w:szCs w:val="20"/>
-        </w:rPr>
-        <w:t>MatchNumber</w:t>
-      </w:r>
-      <w:proofErr w:type="spellEnd"/>
+        <w:t>$GHIN</w:t>
+      </w:r>
       <w:r>
         <w:rPr>
           <w:rFonts w:ascii="Consolas" w:hAnsi="Consolas" w:cs="Consolas"/>
@@ -2543,7 +3134,7 @@
           <w:color w:val="0000C0"/>
           <w:szCs w:val="20"/>
         </w:rPr>
-        <w:t>$Name1</w:t>
+        <w:t>$Score</w:t>
       </w:r>
       <w:r>
         <w:rPr>
@@ -2590,7 +3181,7 @@
           <w:color w:val="0000C0"/>
           <w:szCs w:val="20"/>
         </w:rPr>
-        <w:t>$Name2</w:t>
+        <w:t>$Winnings</w:t>
       </w:r>
       <w:r>
         <w:rPr>
@@ -2601,83 +3192,6 @@
         <w:t>;</w:t>
       </w:r>
     </w:p>
-    <w:p>
-      <w:pPr>
-        <w:ind w:left="720"/>
-      </w:pPr>
-      <w:r>
-        <w:rPr>
-          <w:rFonts w:ascii="Consolas" w:hAnsi="Consolas" w:cs="Consolas"/>
-          <w:color w:val="000000"/>
-          <w:szCs w:val="20"/>
-        </w:rPr>
-        <w:t>}</w:t>
-      </w:r>
-    </w:p>
-    <w:p>
-      <w:r>
-        <w:t xml:space="preserve"> </w:t>
-      </w:r>
-    </w:p>
-    <w:p>
-      <w:pPr>
-        <w:pStyle w:val="Heading3"/>
-      </w:pPr>
-      <w:r>
-        <w:t>Chits</w:t>
-      </w:r>
-    </w:p>
-    <w:p>
-      <w:r>
-        <w:t xml:space="preserve">The chits results are submitted as an array of key-value pairs named like this: </w:t>
-      </w:r>
-      <w:proofErr w:type="spellStart"/>
-      <w:r>
-        <w:rPr>
-          <w:rFonts w:ascii="Consolas" w:hAnsi="Consolas" w:cs="Consolas"/>
-          <w:color w:val="A31515"/>
-          <w:sz w:val="19"/>
-          <w:szCs w:val="19"/>
-          <w:highlight w:val="white"/>
-        </w:rPr>
-        <w:t>ResultsChits</w:t>
-      </w:r>
-      <w:proofErr w:type="spellEnd"/>
-      <w:r>
-        <w:rPr>
-          <w:rFonts w:ascii="Consolas" w:hAnsi="Consolas" w:cs="Consolas"/>
-          <w:color w:val="A31515"/>
-          <w:sz w:val="19"/>
-          <w:szCs w:val="19"/>
-          <w:highlight w:val="white"/>
-        </w:rPr>
-        <w:t>[</w:t>
-      </w:r>
-      <w:r>
-        <w:rPr>
-          <w:rFonts w:ascii="Consolas" w:hAnsi="Consolas" w:cs="Consolas"/>
-          <w:color w:val="3CB371"/>
-          <w:sz w:val="19"/>
-          <w:szCs w:val="19"/>
-          <w:highlight w:val="white"/>
-        </w:rPr>
-        <w:t>{0}</w:t>
-      </w:r>
-      <w:r>
-        <w:rPr>
-          <w:rFonts w:ascii="Consolas" w:hAnsi="Consolas" w:cs="Consolas"/>
-          <w:color w:val="A31515"/>
-          <w:sz w:val="19"/>
-          <w:szCs w:val="19"/>
-          <w:highlight w:val="white"/>
-        </w:rPr>
-        <w:t>][Flight]</w:t>
-      </w:r>
-      <w:r>
-        <w:t>. The values are stored in this object on the web site and eventually written to the SQL database.</w:t>
-      </w:r>
-    </w:p>
-    <w:p/>
     <w:p>
       <w:pPr>
         <w:autoSpaceDE w:val="0"/>
@@ -2693,20 +3207,36 @@
       <w:r>
         <w:rPr>
           <w:rFonts w:ascii="Consolas" w:hAnsi="Consolas" w:cs="Consolas"/>
+          <w:color w:val="000000"/>
+          <w:szCs w:val="20"/>
+        </w:rPr>
+        <w:tab/>
+      </w:r>
+      <w:r>
+        <w:rPr>
+          <w:rFonts w:ascii="Consolas" w:hAnsi="Consolas" w:cs="Consolas"/>
           <w:b/>
           <w:bCs/>
           <w:color w:val="7F0055"/>
           <w:szCs w:val="20"/>
         </w:rPr>
-        <w:t xml:space="preserve">class </w:t>
-      </w:r>
-      <w:r>
-        <w:rPr>
-          <w:rFonts w:ascii="Consolas" w:hAnsi="Consolas" w:cs="Consolas"/>
-          <w:color w:val="000000"/>
-          <w:szCs w:val="20"/>
-        </w:rPr>
-        <w:t>Chits {</w:t>
+        <w:t xml:space="preserve">public </w:t>
+      </w:r>
+      <w:r>
+        <w:rPr>
+          <w:rFonts w:ascii="Consolas" w:hAnsi="Consolas" w:cs="Consolas"/>
+          <w:color w:val="0000C0"/>
+          <w:szCs w:val="20"/>
+        </w:rPr>
+        <w:t>$Flight</w:t>
+      </w:r>
+      <w:r>
+        <w:rPr>
+          <w:rFonts w:ascii="Consolas" w:hAnsi="Consolas" w:cs="Consolas"/>
+          <w:color w:val="000000"/>
+          <w:szCs w:val="20"/>
+        </w:rPr>
+        <w:t>;</w:t>
       </w:r>
     </w:p>
     <w:p>
@@ -2745,18 +3275,8 @@
           <w:color w:val="0000C0"/>
           <w:szCs w:val="20"/>
         </w:rPr>
-        <w:t>$</w:t>
-      </w:r>
-      <w:proofErr w:type="spellStart"/>
-      <w:r>
-        <w:rPr>
-          <w:rFonts w:ascii="Consolas" w:hAnsi="Consolas" w:cs="Consolas"/>
-          <w:color w:val="0000C0"/>
-          <w:szCs w:val="20"/>
-        </w:rPr>
-        <w:t>TournamentKey</w:t>
-      </w:r>
-      <w:proofErr w:type="spellEnd"/>
+        <w:t>$Place</w:t>
+      </w:r>
       <w:r>
         <w:rPr>
           <w:rFonts w:ascii="Consolas" w:hAnsi="Consolas" w:cs="Consolas"/>
@@ -2802,7 +3322,7 @@
           <w:color w:val="0000C0"/>
           <w:szCs w:val="20"/>
         </w:rPr>
-        <w:t>$Name</w:t>
+        <w:t>$TeamNumber</w:t>
       </w:r>
       <w:r>
         <w:rPr>
@@ -2849,7 +3369,7 @@
           <w:color w:val="0000C0"/>
           <w:szCs w:val="20"/>
         </w:rPr>
-        <w:t>$GHIN</w:t>
+        <w:t>$Date</w:t>
       </w:r>
       <w:r>
         <w:rPr>
@@ -2896,7 +3416,7 @@
           <w:color w:val="0000C0"/>
           <w:szCs w:val="20"/>
         </w:rPr>
-        <w:t>$Score</w:t>
+        <w:t>$Hole</w:t>
       </w:r>
       <w:r>
         <w:rPr>
@@ -2905,6 +3425,77 @@
           <w:szCs w:val="20"/>
         </w:rPr>
         <w:t>;</w:t>
+      </w:r>
+    </w:p>
+    <w:p>
+      <w:pPr>
+        <w:ind w:left="720"/>
+        <w:rPr>
+          <w:rFonts w:ascii="Consolas" w:hAnsi="Consolas" w:cs="Consolas"/>
+          <w:color w:val="000000"/>
+          <w:szCs w:val="20"/>
+        </w:rPr>
+      </w:pPr>
+      <w:r>
+        <w:rPr>
+          <w:rFonts w:ascii="Consolas" w:hAnsi="Consolas" w:cs="Consolas"/>
+          <w:color w:val="000000"/>
+          <w:szCs w:val="20"/>
+        </w:rPr>
+        <w:t>}</w:t>
+      </w:r>
+    </w:p>
+    <w:p/>
+    <w:p>
+      <w:r>
+        <w:t xml:space="preserve">In WebAdmin, the pool results can be adjusted. When adjustments are made, a new csv file is written out. This file contains all the key-value pairs that are ultimately sent to the web site. This allows for filtering out any adjusted payouts of $0. </w:t>
+      </w:r>
+    </w:p>
+    <w:p>
+      <w:r>
+        <w:t>The adjusted file is named with the extension “.adjusted” and the contents look like this:</w:t>
+      </w:r>
+    </w:p>
+    <w:p/>
+    <w:p>
+      <w:pPr>
+        <w:ind w:left="720"/>
+      </w:pPr>
+      <w:r>
+        <w:t>ResultsPool[0][Winnings],"50"</w:t>
+      </w:r>
+    </w:p>
+    <w:p>
+      <w:pPr>
+        <w:ind w:left="720"/>
+      </w:pPr>
+      <w:r>
+        <w:t>ResultsPool[0][Flight],"1"</w:t>
+      </w:r>
+    </w:p>
+    <w:p>
+      <w:pPr>
+        <w:ind w:left="720"/>
+      </w:pPr>
+      <w:r>
+        <w:t>ResultsPool[0][Date],"2015-09-26"</w:t>
+      </w:r>
+    </w:p>
+    <w:p>
+      <w:pPr>
+        <w:ind w:left="720"/>
+      </w:pPr>
+      <w:r>
+        <w:t>ResultsPool[0][Place],"1"</w:t>
+      </w:r>
+    </w:p>
+    <w:p/>
+    <w:p>
+      <w:pPr>
+        <w:pStyle w:val="Heading3"/>
+      </w:pPr>
+      <w:r>
+        <w:t>Closest To The Pin</w:t>
       </w:r>
     </w:p>
     <w:p>
@@ -2922,36 +3513,20 @@
       <w:r>
         <w:rPr>
           <w:rFonts w:ascii="Consolas" w:hAnsi="Consolas" w:cs="Consolas"/>
-          <w:color w:val="000000"/>
-          <w:szCs w:val="20"/>
-        </w:rPr>
-        <w:tab/>
-      </w:r>
-      <w:r>
-        <w:rPr>
-          <w:rFonts w:ascii="Consolas" w:hAnsi="Consolas" w:cs="Consolas"/>
           <w:b/>
           <w:bCs/>
           <w:color w:val="7F0055"/>
           <w:szCs w:val="20"/>
         </w:rPr>
-        <w:t xml:space="preserve">public </w:t>
-      </w:r>
-      <w:r>
-        <w:rPr>
-          <w:rFonts w:ascii="Consolas" w:hAnsi="Consolas" w:cs="Consolas"/>
-          <w:color w:val="0000C0"/>
-          <w:szCs w:val="20"/>
-        </w:rPr>
-        <w:t>$Winnings</w:t>
-      </w:r>
-      <w:r>
-        <w:rPr>
-          <w:rFonts w:ascii="Consolas" w:hAnsi="Consolas" w:cs="Consolas"/>
-          <w:color w:val="000000"/>
-          <w:szCs w:val="20"/>
-        </w:rPr>
-        <w:t>;</w:t>
+        <w:t xml:space="preserve">class </w:t>
+      </w:r>
+      <w:r>
+        <w:rPr>
+          <w:rFonts w:ascii="Consolas" w:hAnsi="Consolas" w:cs="Consolas"/>
+          <w:color w:val="000000"/>
+          <w:szCs w:val="20"/>
+        </w:rPr>
+        <w:t>ClosestToThePin{</w:t>
       </w:r>
     </w:p>
     <w:p>
@@ -2990,1013 +3565,8 @@
           <w:color w:val="0000C0"/>
           <w:szCs w:val="20"/>
         </w:rPr>
-        <w:t>$Flight</w:t>
-      </w:r>
-      <w:r>
-        <w:rPr>
-          <w:rFonts w:ascii="Consolas" w:hAnsi="Consolas" w:cs="Consolas"/>
-          <w:color w:val="000000"/>
-          <w:szCs w:val="20"/>
-        </w:rPr>
-        <w:t>;</w:t>
-      </w:r>
-    </w:p>
-    <w:p>
-      <w:pPr>
-        <w:autoSpaceDE w:val="0"/>
-        <w:autoSpaceDN w:val="0"/>
-        <w:adjustRightInd w:val="0"/>
-        <w:spacing w:before="0"/>
-        <w:ind w:left="720"/>
-        <w:rPr>
-          <w:rFonts w:ascii="Consolas" w:hAnsi="Consolas" w:cs="Consolas"/>
-          <w:szCs w:val="20"/>
-        </w:rPr>
-      </w:pPr>
-      <w:r>
-        <w:rPr>
-          <w:rFonts w:ascii="Consolas" w:hAnsi="Consolas" w:cs="Consolas"/>
-          <w:color w:val="000000"/>
-          <w:szCs w:val="20"/>
-        </w:rPr>
-        <w:tab/>
-      </w:r>
-      <w:r>
-        <w:rPr>
-          <w:rFonts w:ascii="Consolas" w:hAnsi="Consolas" w:cs="Consolas"/>
-          <w:b/>
-          <w:bCs/>
-          <w:color w:val="7F0055"/>
-          <w:szCs w:val="20"/>
-        </w:rPr>
-        <w:t xml:space="preserve">public </w:t>
-      </w:r>
-      <w:r>
-        <w:rPr>
-          <w:rFonts w:ascii="Consolas" w:hAnsi="Consolas" w:cs="Consolas"/>
-          <w:color w:val="0000C0"/>
-          <w:szCs w:val="20"/>
-        </w:rPr>
-        <w:t>$Place</w:t>
-      </w:r>
-      <w:r>
-        <w:rPr>
-          <w:rFonts w:ascii="Consolas" w:hAnsi="Consolas" w:cs="Consolas"/>
-          <w:color w:val="000000"/>
-          <w:szCs w:val="20"/>
-        </w:rPr>
-        <w:t>;</w:t>
-      </w:r>
-    </w:p>
-    <w:p>
-      <w:pPr>
-        <w:autoSpaceDE w:val="0"/>
-        <w:autoSpaceDN w:val="0"/>
-        <w:adjustRightInd w:val="0"/>
-        <w:spacing w:before="0"/>
-        <w:ind w:left="720"/>
-        <w:rPr>
-          <w:rFonts w:ascii="Consolas" w:hAnsi="Consolas" w:cs="Consolas"/>
-          <w:szCs w:val="20"/>
-        </w:rPr>
-      </w:pPr>
-      <w:r>
-        <w:rPr>
-          <w:rFonts w:ascii="Consolas" w:hAnsi="Consolas" w:cs="Consolas"/>
-          <w:color w:val="000000"/>
-          <w:szCs w:val="20"/>
-        </w:rPr>
-        <w:lastRenderedPageBreak/>
-        <w:tab/>
-      </w:r>
-      <w:r>
-        <w:rPr>
-          <w:rFonts w:ascii="Consolas" w:hAnsi="Consolas" w:cs="Consolas"/>
-          <w:b/>
-          <w:bCs/>
-          <w:color w:val="7F0055"/>
-          <w:szCs w:val="20"/>
-        </w:rPr>
-        <w:t xml:space="preserve">public </w:t>
-      </w:r>
-      <w:r>
-        <w:rPr>
-          <w:rFonts w:ascii="Consolas" w:hAnsi="Consolas" w:cs="Consolas"/>
-          <w:color w:val="0000C0"/>
-          <w:szCs w:val="20"/>
-        </w:rPr>
-        <w:t>$</w:t>
-      </w:r>
-      <w:proofErr w:type="spellStart"/>
-      <w:r>
-        <w:rPr>
-          <w:rFonts w:ascii="Consolas" w:hAnsi="Consolas" w:cs="Consolas"/>
-          <w:color w:val="0000C0"/>
-          <w:szCs w:val="20"/>
-        </w:rPr>
-        <w:t>TeamNumber</w:t>
-      </w:r>
-      <w:proofErr w:type="spellEnd"/>
-      <w:r>
-        <w:rPr>
-          <w:rFonts w:ascii="Consolas" w:hAnsi="Consolas" w:cs="Consolas"/>
-          <w:color w:val="000000"/>
-          <w:szCs w:val="20"/>
-        </w:rPr>
-        <w:t>;</w:t>
-      </w:r>
-    </w:p>
-    <w:p>
-      <w:pPr>
-        <w:autoSpaceDE w:val="0"/>
-        <w:autoSpaceDN w:val="0"/>
-        <w:adjustRightInd w:val="0"/>
-        <w:spacing w:before="0"/>
-        <w:ind w:left="720"/>
-        <w:rPr>
-          <w:rFonts w:ascii="Consolas" w:hAnsi="Consolas" w:cs="Consolas"/>
-          <w:szCs w:val="20"/>
-        </w:rPr>
-      </w:pPr>
-      <w:r>
-        <w:rPr>
-          <w:rFonts w:ascii="Consolas" w:hAnsi="Consolas" w:cs="Consolas"/>
-          <w:color w:val="000000"/>
-          <w:szCs w:val="20"/>
-        </w:rPr>
-        <w:tab/>
-      </w:r>
-      <w:r>
-        <w:rPr>
-          <w:rFonts w:ascii="Consolas" w:hAnsi="Consolas" w:cs="Consolas"/>
-          <w:b/>
-          <w:bCs/>
-          <w:color w:val="7F0055"/>
-          <w:szCs w:val="20"/>
-        </w:rPr>
-        <w:t xml:space="preserve">public </w:t>
-      </w:r>
-      <w:r>
-        <w:rPr>
-          <w:rFonts w:ascii="Consolas" w:hAnsi="Consolas" w:cs="Consolas"/>
-          <w:color w:val="0000C0"/>
-          <w:szCs w:val="20"/>
-        </w:rPr>
-        <w:t>$Date</w:t>
-      </w:r>
-      <w:r>
-        <w:rPr>
-          <w:rFonts w:ascii="Consolas" w:hAnsi="Consolas" w:cs="Consolas"/>
-          <w:color w:val="000000"/>
-          <w:szCs w:val="20"/>
-        </w:rPr>
-        <w:t>;</w:t>
-      </w:r>
-    </w:p>
-    <w:p>
-      <w:pPr>
-        <w:autoSpaceDE w:val="0"/>
-        <w:autoSpaceDN w:val="0"/>
-        <w:adjustRightInd w:val="0"/>
-        <w:spacing w:before="0"/>
-        <w:ind w:left="720"/>
-        <w:rPr>
-          <w:rFonts w:ascii="Consolas" w:hAnsi="Consolas" w:cs="Consolas"/>
-          <w:szCs w:val="20"/>
-        </w:rPr>
-      </w:pPr>
-      <w:r>
-        <w:rPr>
-          <w:rFonts w:ascii="Consolas" w:hAnsi="Consolas" w:cs="Consolas"/>
-          <w:color w:val="000000"/>
-          <w:szCs w:val="20"/>
-        </w:rPr>
-        <w:tab/>
-      </w:r>
-      <w:r>
-        <w:rPr>
-          <w:rFonts w:ascii="Consolas" w:hAnsi="Consolas" w:cs="Consolas"/>
-          <w:b/>
-          <w:bCs/>
-          <w:color w:val="7F0055"/>
-          <w:szCs w:val="20"/>
-        </w:rPr>
-        <w:t xml:space="preserve">public </w:t>
-      </w:r>
-      <w:r>
-        <w:rPr>
-          <w:rFonts w:ascii="Consolas" w:hAnsi="Consolas" w:cs="Consolas"/>
-          <w:color w:val="0000C0"/>
-          <w:szCs w:val="20"/>
-        </w:rPr>
-        <w:t>$</w:t>
-      </w:r>
-      <w:proofErr w:type="spellStart"/>
-      <w:r>
-        <w:rPr>
-          <w:rFonts w:ascii="Consolas" w:hAnsi="Consolas" w:cs="Consolas"/>
-          <w:color w:val="0000C0"/>
-          <w:szCs w:val="20"/>
-        </w:rPr>
-        <w:t>FlightName</w:t>
-      </w:r>
-      <w:proofErr w:type="spellEnd"/>
-      <w:r>
-        <w:rPr>
-          <w:rFonts w:ascii="Consolas" w:hAnsi="Consolas" w:cs="Consolas"/>
-          <w:color w:val="000000"/>
-          <w:szCs w:val="20"/>
-        </w:rPr>
-        <w:t>;</w:t>
-      </w:r>
-    </w:p>
-    <w:p>
-      <w:pPr>
-        <w:ind w:left="720"/>
-        <w:rPr>
-          <w:rFonts w:ascii="Consolas" w:hAnsi="Consolas" w:cs="Consolas"/>
-          <w:color w:val="000000"/>
-          <w:szCs w:val="20"/>
-        </w:rPr>
-      </w:pPr>
-      <w:r>
-        <w:rPr>
-          <w:rFonts w:ascii="Consolas" w:hAnsi="Consolas" w:cs="Consolas"/>
-          <w:color w:val="000000"/>
-          <w:szCs w:val="20"/>
-        </w:rPr>
-        <w:t>}</w:t>
-      </w:r>
-    </w:p>
-    <w:p/>
-    <w:p>
-      <w:pPr>
-        <w:pStyle w:val="Heading3"/>
-      </w:pPr>
-      <w:r>
-        <w:t>Pool</w:t>
-      </w:r>
-    </w:p>
-    <w:p>
-      <w:r>
-        <w:t xml:space="preserve">The pool results are submitted as an array of key-value pairs named like this: </w:t>
-      </w:r>
-      <w:proofErr w:type="spellStart"/>
-      <w:r>
-        <w:rPr>
-          <w:rFonts w:ascii="Consolas" w:hAnsi="Consolas" w:cs="Consolas"/>
-          <w:color w:val="A31515"/>
-          <w:sz w:val="19"/>
-          <w:szCs w:val="19"/>
-          <w:highlight w:val="white"/>
-        </w:rPr>
-        <w:t>ResultsPool</w:t>
-      </w:r>
-      <w:proofErr w:type="spellEnd"/>
-      <w:r>
-        <w:rPr>
-          <w:rFonts w:ascii="Consolas" w:hAnsi="Consolas" w:cs="Consolas"/>
-          <w:color w:val="A31515"/>
-          <w:sz w:val="19"/>
-          <w:szCs w:val="19"/>
-          <w:highlight w:val="white"/>
-        </w:rPr>
-        <w:t>[</w:t>
-      </w:r>
-      <w:r>
-        <w:rPr>
-          <w:rFonts w:ascii="Consolas" w:hAnsi="Consolas" w:cs="Consolas"/>
-          <w:color w:val="3CB371"/>
-          <w:sz w:val="19"/>
-          <w:szCs w:val="19"/>
-          <w:highlight w:val="white"/>
-        </w:rPr>
-        <w:t>{0}</w:t>
-      </w:r>
-      <w:r>
-        <w:rPr>
-          <w:rFonts w:ascii="Consolas" w:hAnsi="Consolas" w:cs="Consolas"/>
-          <w:color w:val="A31515"/>
-          <w:sz w:val="19"/>
-          <w:szCs w:val="19"/>
-          <w:highlight w:val="white"/>
-        </w:rPr>
-        <w:t>][Flight]</w:t>
-      </w:r>
-      <w:r>
-        <w:t>. The values are stored in this object on the web site and eventually written to the SQL database.</w:t>
-      </w:r>
-    </w:p>
-    <w:p/>
-    <w:p>
-      <w:pPr>
-        <w:autoSpaceDE w:val="0"/>
-        <w:autoSpaceDN w:val="0"/>
-        <w:adjustRightInd w:val="0"/>
-        <w:spacing w:before="0"/>
-        <w:ind w:left="720"/>
-        <w:rPr>
-          <w:rFonts w:ascii="Consolas" w:hAnsi="Consolas" w:cs="Consolas"/>
-          <w:szCs w:val="20"/>
-        </w:rPr>
-      </w:pPr>
-      <w:r>
-        <w:rPr>
-          <w:rFonts w:ascii="Consolas" w:hAnsi="Consolas" w:cs="Consolas"/>
-          <w:b/>
-          <w:bCs/>
-          <w:color w:val="7F0055"/>
-          <w:szCs w:val="20"/>
-        </w:rPr>
-        <w:t xml:space="preserve">class </w:t>
-      </w:r>
-      <w:r>
-        <w:rPr>
-          <w:rFonts w:ascii="Consolas" w:hAnsi="Consolas" w:cs="Consolas"/>
-          <w:color w:val="000000"/>
-          <w:szCs w:val="20"/>
-        </w:rPr>
-        <w:t>Pool {</w:t>
-      </w:r>
-    </w:p>
-    <w:p>
-      <w:pPr>
-        <w:autoSpaceDE w:val="0"/>
-        <w:autoSpaceDN w:val="0"/>
-        <w:adjustRightInd w:val="0"/>
-        <w:spacing w:before="0"/>
-        <w:ind w:left="720"/>
-        <w:rPr>
-          <w:rFonts w:ascii="Consolas" w:hAnsi="Consolas" w:cs="Consolas"/>
-          <w:szCs w:val="20"/>
-        </w:rPr>
-      </w:pPr>
-      <w:r>
-        <w:rPr>
-          <w:rFonts w:ascii="Consolas" w:hAnsi="Consolas" w:cs="Consolas"/>
-          <w:color w:val="000000"/>
-          <w:szCs w:val="20"/>
-        </w:rPr>
-        <w:tab/>
-      </w:r>
-      <w:r>
-        <w:rPr>
-          <w:rFonts w:ascii="Consolas" w:hAnsi="Consolas" w:cs="Consolas"/>
-          <w:b/>
-          <w:bCs/>
-          <w:color w:val="7F0055"/>
-          <w:szCs w:val="20"/>
-        </w:rPr>
-        <w:t xml:space="preserve">public </w:t>
-      </w:r>
-      <w:r>
-        <w:rPr>
-          <w:rFonts w:ascii="Consolas" w:hAnsi="Consolas" w:cs="Consolas"/>
-          <w:color w:val="0000C0"/>
-          <w:szCs w:val="20"/>
-        </w:rPr>
-        <w:t>$</w:t>
-      </w:r>
-      <w:proofErr w:type="spellStart"/>
-      <w:r>
-        <w:rPr>
-          <w:rFonts w:ascii="Consolas" w:hAnsi="Consolas" w:cs="Consolas"/>
-          <w:color w:val="0000C0"/>
-          <w:szCs w:val="20"/>
-        </w:rPr>
-        <w:t>TournamentKey</w:t>
-      </w:r>
-      <w:proofErr w:type="spellEnd"/>
-      <w:r>
-        <w:rPr>
-          <w:rFonts w:ascii="Consolas" w:hAnsi="Consolas" w:cs="Consolas"/>
-          <w:color w:val="000000"/>
-          <w:szCs w:val="20"/>
-        </w:rPr>
-        <w:t>;</w:t>
-      </w:r>
-    </w:p>
-    <w:p>
-      <w:pPr>
-        <w:autoSpaceDE w:val="0"/>
-        <w:autoSpaceDN w:val="0"/>
-        <w:adjustRightInd w:val="0"/>
-        <w:spacing w:before="0"/>
-        <w:ind w:left="720"/>
-        <w:rPr>
-          <w:rFonts w:ascii="Consolas" w:hAnsi="Consolas" w:cs="Consolas"/>
-          <w:szCs w:val="20"/>
-        </w:rPr>
-      </w:pPr>
-      <w:r>
-        <w:rPr>
-          <w:rFonts w:ascii="Consolas" w:hAnsi="Consolas" w:cs="Consolas"/>
-          <w:color w:val="000000"/>
-          <w:szCs w:val="20"/>
-        </w:rPr>
-        <w:tab/>
-      </w:r>
-      <w:r>
-        <w:rPr>
-          <w:rFonts w:ascii="Consolas" w:hAnsi="Consolas" w:cs="Consolas"/>
-          <w:b/>
-          <w:bCs/>
-          <w:color w:val="7F0055"/>
-          <w:szCs w:val="20"/>
-        </w:rPr>
-        <w:t xml:space="preserve">public </w:t>
-      </w:r>
-      <w:r>
-        <w:rPr>
-          <w:rFonts w:ascii="Consolas" w:hAnsi="Consolas" w:cs="Consolas"/>
-          <w:color w:val="0000C0"/>
-          <w:szCs w:val="20"/>
-        </w:rPr>
-        <w:t>$Name</w:t>
-      </w:r>
-      <w:r>
-        <w:rPr>
-          <w:rFonts w:ascii="Consolas" w:hAnsi="Consolas" w:cs="Consolas"/>
-          <w:color w:val="000000"/>
-          <w:szCs w:val="20"/>
-        </w:rPr>
-        <w:t>;</w:t>
-      </w:r>
-    </w:p>
-    <w:p>
-      <w:pPr>
-        <w:autoSpaceDE w:val="0"/>
-        <w:autoSpaceDN w:val="0"/>
-        <w:adjustRightInd w:val="0"/>
-        <w:spacing w:before="0"/>
-        <w:ind w:left="720"/>
-        <w:rPr>
-          <w:rFonts w:ascii="Consolas" w:hAnsi="Consolas" w:cs="Consolas"/>
-          <w:szCs w:val="20"/>
-        </w:rPr>
-      </w:pPr>
-      <w:r>
-        <w:rPr>
-          <w:rFonts w:ascii="Consolas" w:hAnsi="Consolas" w:cs="Consolas"/>
-          <w:color w:val="000000"/>
-          <w:szCs w:val="20"/>
-        </w:rPr>
-        <w:tab/>
-      </w:r>
-      <w:r>
-        <w:rPr>
-          <w:rFonts w:ascii="Consolas" w:hAnsi="Consolas" w:cs="Consolas"/>
-          <w:b/>
-          <w:bCs/>
-          <w:color w:val="7F0055"/>
-          <w:szCs w:val="20"/>
-        </w:rPr>
-        <w:t xml:space="preserve">public </w:t>
-      </w:r>
-      <w:r>
-        <w:rPr>
-          <w:rFonts w:ascii="Consolas" w:hAnsi="Consolas" w:cs="Consolas"/>
-          <w:color w:val="0000C0"/>
-          <w:szCs w:val="20"/>
-        </w:rPr>
-        <w:t>$GHIN</w:t>
-      </w:r>
-      <w:r>
-        <w:rPr>
-          <w:rFonts w:ascii="Consolas" w:hAnsi="Consolas" w:cs="Consolas"/>
-          <w:color w:val="000000"/>
-          <w:szCs w:val="20"/>
-        </w:rPr>
-        <w:t>;</w:t>
-      </w:r>
-    </w:p>
-    <w:p>
-      <w:pPr>
-        <w:autoSpaceDE w:val="0"/>
-        <w:autoSpaceDN w:val="0"/>
-        <w:adjustRightInd w:val="0"/>
-        <w:spacing w:before="0"/>
-        <w:ind w:left="720"/>
-        <w:rPr>
-          <w:rFonts w:ascii="Consolas" w:hAnsi="Consolas" w:cs="Consolas"/>
-          <w:szCs w:val="20"/>
-        </w:rPr>
-      </w:pPr>
-      <w:r>
-        <w:rPr>
-          <w:rFonts w:ascii="Consolas" w:hAnsi="Consolas" w:cs="Consolas"/>
-          <w:color w:val="000000"/>
-          <w:szCs w:val="20"/>
-        </w:rPr>
-        <w:tab/>
-      </w:r>
-      <w:r>
-        <w:rPr>
-          <w:rFonts w:ascii="Consolas" w:hAnsi="Consolas" w:cs="Consolas"/>
-          <w:b/>
-          <w:bCs/>
-          <w:color w:val="7F0055"/>
-          <w:szCs w:val="20"/>
-        </w:rPr>
-        <w:t xml:space="preserve">public </w:t>
-      </w:r>
-      <w:r>
-        <w:rPr>
-          <w:rFonts w:ascii="Consolas" w:hAnsi="Consolas" w:cs="Consolas"/>
-          <w:color w:val="0000C0"/>
-          <w:szCs w:val="20"/>
-        </w:rPr>
-        <w:t>$Score</w:t>
-      </w:r>
-      <w:r>
-        <w:rPr>
-          <w:rFonts w:ascii="Consolas" w:hAnsi="Consolas" w:cs="Consolas"/>
-          <w:color w:val="000000"/>
-          <w:szCs w:val="20"/>
-        </w:rPr>
-        <w:t>;</w:t>
-      </w:r>
-    </w:p>
-    <w:p>
-      <w:pPr>
-        <w:autoSpaceDE w:val="0"/>
-        <w:autoSpaceDN w:val="0"/>
-        <w:adjustRightInd w:val="0"/>
-        <w:spacing w:before="0"/>
-        <w:ind w:left="720"/>
-        <w:rPr>
-          <w:rFonts w:ascii="Consolas" w:hAnsi="Consolas" w:cs="Consolas"/>
-          <w:szCs w:val="20"/>
-        </w:rPr>
-      </w:pPr>
-      <w:r>
-        <w:rPr>
-          <w:rFonts w:ascii="Consolas" w:hAnsi="Consolas" w:cs="Consolas"/>
-          <w:color w:val="000000"/>
-          <w:szCs w:val="20"/>
-        </w:rPr>
-        <w:tab/>
-      </w:r>
-      <w:r>
-        <w:rPr>
-          <w:rFonts w:ascii="Consolas" w:hAnsi="Consolas" w:cs="Consolas"/>
-          <w:b/>
-          <w:bCs/>
-          <w:color w:val="7F0055"/>
-          <w:szCs w:val="20"/>
-        </w:rPr>
-        <w:t xml:space="preserve">public </w:t>
-      </w:r>
-      <w:r>
-        <w:rPr>
-          <w:rFonts w:ascii="Consolas" w:hAnsi="Consolas" w:cs="Consolas"/>
-          <w:color w:val="0000C0"/>
-          <w:szCs w:val="20"/>
-        </w:rPr>
-        <w:t>$Winnings</w:t>
-      </w:r>
-      <w:r>
-        <w:rPr>
-          <w:rFonts w:ascii="Consolas" w:hAnsi="Consolas" w:cs="Consolas"/>
-          <w:color w:val="000000"/>
-          <w:szCs w:val="20"/>
-        </w:rPr>
-        <w:t>;</w:t>
-      </w:r>
-    </w:p>
-    <w:p>
-      <w:pPr>
-        <w:autoSpaceDE w:val="0"/>
-        <w:autoSpaceDN w:val="0"/>
-        <w:adjustRightInd w:val="0"/>
-        <w:spacing w:before="0"/>
-        <w:ind w:left="720"/>
-        <w:rPr>
-          <w:rFonts w:ascii="Consolas" w:hAnsi="Consolas" w:cs="Consolas"/>
-          <w:szCs w:val="20"/>
-        </w:rPr>
-      </w:pPr>
-      <w:r>
-        <w:rPr>
-          <w:rFonts w:ascii="Consolas" w:hAnsi="Consolas" w:cs="Consolas"/>
-          <w:color w:val="000000"/>
-          <w:szCs w:val="20"/>
-        </w:rPr>
-        <w:tab/>
-      </w:r>
-      <w:r>
-        <w:rPr>
-          <w:rFonts w:ascii="Consolas" w:hAnsi="Consolas" w:cs="Consolas"/>
-          <w:b/>
-          <w:bCs/>
-          <w:color w:val="7F0055"/>
-          <w:szCs w:val="20"/>
-        </w:rPr>
-        <w:t xml:space="preserve">public </w:t>
-      </w:r>
-      <w:r>
-        <w:rPr>
-          <w:rFonts w:ascii="Consolas" w:hAnsi="Consolas" w:cs="Consolas"/>
-          <w:color w:val="0000C0"/>
-          <w:szCs w:val="20"/>
-        </w:rPr>
-        <w:t>$Flight</w:t>
-      </w:r>
-      <w:r>
-        <w:rPr>
-          <w:rFonts w:ascii="Consolas" w:hAnsi="Consolas" w:cs="Consolas"/>
-          <w:color w:val="000000"/>
-          <w:szCs w:val="20"/>
-        </w:rPr>
-        <w:t>;</w:t>
-      </w:r>
-    </w:p>
-    <w:p>
-      <w:pPr>
-        <w:autoSpaceDE w:val="0"/>
-        <w:autoSpaceDN w:val="0"/>
-        <w:adjustRightInd w:val="0"/>
-        <w:spacing w:before="0"/>
-        <w:ind w:left="720"/>
-        <w:rPr>
-          <w:rFonts w:ascii="Consolas" w:hAnsi="Consolas" w:cs="Consolas"/>
-          <w:szCs w:val="20"/>
-        </w:rPr>
-      </w:pPr>
-      <w:r>
-        <w:rPr>
-          <w:rFonts w:ascii="Consolas" w:hAnsi="Consolas" w:cs="Consolas"/>
-          <w:color w:val="000000"/>
-          <w:szCs w:val="20"/>
-        </w:rPr>
-        <w:tab/>
-      </w:r>
-      <w:r>
-        <w:rPr>
-          <w:rFonts w:ascii="Consolas" w:hAnsi="Consolas" w:cs="Consolas"/>
-          <w:b/>
-          <w:bCs/>
-          <w:color w:val="7F0055"/>
-          <w:szCs w:val="20"/>
-        </w:rPr>
-        <w:t xml:space="preserve">public </w:t>
-      </w:r>
-      <w:r>
-        <w:rPr>
-          <w:rFonts w:ascii="Consolas" w:hAnsi="Consolas" w:cs="Consolas"/>
-          <w:color w:val="0000C0"/>
-          <w:szCs w:val="20"/>
-        </w:rPr>
-        <w:t>$Place</w:t>
-      </w:r>
-      <w:r>
-        <w:rPr>
-          <w:rFonts w:ascii="Consolas" w:hAnsi="Consolas" w:cs="Consolas"/>
-          <w:color w:val="000000"/>
-          <w:szCs w:val="20"/>
-        </w:rPr>
-        <w:t>;</w:t>
-      </w:r>
-    </w:p>
-    <w:p>
-      <w:pPr>
-        <w:autoSpaceDE w:val="0"/>
-        <w:autoSpaceDN w:val="0"/>
-        <w:adjustRightInd w:val="0"/>
-        <w:spacing w:before="0"/>
-        <w:ind w:left="720"/>
-        <w:rPr>
-          <w:rFonts w:ascii="Consolas" w:hAnsi="Consolas" w:cs="Consolas"/>
-          <w:szCs w:val="20"/>
-        </w:rPr>
-      </w:pPr>
-      <w:r>
-        <w:rPr>
-          <w:rFonts w:ascii="Consolas" w:hAnsi="Consolas" w:cs="Consolas"/>
-          <w:color w:val="000000"/>
-          <w:szCs w:val="20"/>
-        </w:rPr>
-        <w:tab/>
-      </w:r>
-      <w:r>
-        <w:rPr>
-          <w:rFonts w:ascii="Consolas" w:hAnsi="Consolas" w:cs="Consolas"/>
-          <w:b/>
-          <w:bCs/>
-          <w:color w:val="7F0055"/>
-          <w:szCs w:val="20"/>
-        </w:rPr>
-        <w:t xml:space="preserve">public </w:t>
-      </w:r>
-      <w:r>
-        <w:rPr>
-          <w:rFonts w:ascii="Consolas" w:hAnsi="Consolas" w:cs="Consolas"/>
-          <w:color w:val="0000C0"/>
-          <w:szCs w:val="20"/>
-        </w:rPr>
-        <w:t>$</w:t>
-      </w:r>
-      <w:proofErr w:type="spellStart"/>
-      <w:r>
-        <w:rPr>
-          <w:rFonts w:ascii="Consolas" w:hAnsi="Consolas" w:cs="Consolas"/>
-          <w:color w:val="0000C0"/>
-          <w:szCs w:val="20"/>
-        </w:rPr>
-        <w:t>TeamNumber</w:t>
-      </w:r>
-      <w:proofErr w:type="spellEnd"/>
-      <w:r>
-        <w:rPr>
-          <w:rFonts w:ascii="Consolas" w:hAnsi="Consolas" w:cs="Consolas"/>
-          <w:color w:val="000000"/>
-          <w:szCs w:val="20"/>
-        </w:rPr>
-        <w:t>;</w:t>
-      </w:r>
-    </w:p>
-    <w:p>
-      <w:pPr>
-        <w:autoSpaceDE w:val="0"/>
-        <w:autoSpaceDN w:val="0"/>
-        <w:adjustRightInd w:val="0"/>
-        <w:spacing w:before="0"/>
-        <w:ind w:left="720"/>
-        <w:rPr>
-          <w:rFonts w:ascii="Consolas" w:hAnsi="Consolas" w:cs="Consolas"/>
-          <w:szCs w:val="20"/>
-        </w:rPr>
-      </w:pPr>
-      <w:r>
-        <w:rPr>
-          <w:rFonts w:ascii="Consolas" w:hAnsi="Consolas" w:cs="Consolas"/>
-          <w:color w:val="000000"/>
-          <w:szCs w:val="20"/>
-        </w:rPr>
-        <w:tab/>
-      </w:r>
-      <w:r>
-        <w:rPr>
-          <w:rFonts w:ascii="Consolas" w:hAnsi="Consolas" w:cs="Consolas"/>
-          <w:b/>
-          <w:bCs/>
-          <w:color w:val="7F0055"/>
-          <w:szCs w:val="20"/>
-        </w:rPr>
-        <w:t xml:space="preserve">public </w:t>
-      </w:r>
-      <w:r>
-        <w:rPr>
-          <w:rFonts w:ascii="Consolas" w:hAnsi="Consolas" w:cs="Consolas"/>
-          <w:color w:val="0000C0"/>
-          <w:szCs w:val="20"/>
-        </w:rPr>
-        <w:t>$Date</w:t>
-      </w:r>
-      <w:r>
-        <w:rPr>
-          <w:rFonts w:ascii="Consolas" w:hAnsi="Consolas" w:cs="Consolas"/>
-          <w:color w:val="000000"/>
-          <w:szCs w:val="20"/>
-        </w:rPr>
-        <w:t>;</w:t>
-      </w:r>
-    </w:p>
-    <w:p>
-      <w:pPr>
-        <w:autoSpaceDE w:val="0"/>
-        <w:autoSpaceDN w:val="0"/>
-        <w:adjustRightInd w:val="0"/>
-        <w:spacing w:before="0"/>
-        <w:ind w:left="720"/>
-        <w:rPr>
-          <w:rFonts w:ascii="Consolas" w:hAnsi="Consolas" w:cs="Consolas"/>
-          <w:szCs w:val="20"/>
-        </w:rPr>
-      </w:pPr>
-      <w:r>
-        <w:rPr>
-          <w:rFonts w:ascii="Consolas" w:hAnsi="Consolas" w:cs="Consolas"/>
-          <w:color w:val="000000"/>
-          <w:szCs w:val="20"/>
-        </w:rPr>
-        <w:tab/>
-      </w:r>
-      <w:r>
-        <w:rPr>
-          <w:rFonts w:ascii="Consolas" w:hAnsi="Consolas" w:cs="Consolas"/>
-          <w:b/>
-          <w:bCs/>
-          <w:color w:val="7F0055"/>
-          <w:szCs w:val="20"/>
-        </w:rPr>
-        <w:t xml:space="preserve">public </w:t>
-      </w:r>
-      <w:r>
-        <w:rPr>
-          <w:rFonts w:ascii="Consolas" w:hAnsi="Consolas" w:cs="Consolas"/>
-          <w:color w:val="0000C0"/>
-          <w:szCs w:val="20"/>
-        </w:rPr>
-        <w:t>$Hole</w:t>
-      </w:r>
-      <w:r>
-        <w:rPr>
-          <w:rFonts w:ascii="Consolas" w:hAnsi="Consolas" w:cs="Consolas"/>
-          <w:color w:val="000000"/>
-          <w:szCs w:val="20"/>
-        </w:rPr>
-        <w:t>;</w:t>
-      </w:r>
-    </w:p>
-    <w:p>
-      <w:pPr>
-        <w:ind w:left="720"/>
-        <w:rPr>
-          <w:rFonts w:ascii="Consolas" w:hAnsi="Consolas" w:cs="Consolas"/>
-          <w:color w:val="000000"/>
-          <w:szCs w:val="20"/>
-        </w:rPr>
-      </w:pPr>
-      <w:r>
-        <w:rPr>
-          <w:rFonts w:ascii="Consolas" w:hAnsi="Consolas" w:cs="Consolas"/>
-          <w:color w:val="000000"/>
-          <w:szCs w:val="20"/>
-        </w:rPr>
-        <w:t>}</w:t>
-      </w:r>
-    </w:p>
-    <w:p/>
-    <w:p>
-      <w:r>
-        <w:t xml:space="preserve">In </w:t>
-      </w:r>
-      <w:proofErr w:type="spellStart"/>
-      <w:r>
-        <w:t>WebAdmin</w:t>
-      </w:r>
-      <w:proofErr w:type="spellEnd"/>
-      <w:r>
-        <w:t xml:space="preserve">, the pool results can be adjusted. When adjustments are made, a new csv file is written out. This file contains all the key-value pairs that are ultimately sent to the web site. This allows for filtering out any adjusted payouts of $0. </w:t>
-      </w:r>
-    </w:p>
-    <w:p>
-      <w:r>
-        <w:t>The adjusted file is named with the extension “.adjusted” and the contents look like this:</w:t>
-      </w:r>
-    </w:p>
-    <w:p/>
-    <w:p>
-      <w:pPr>
-        <w:ind w:left="720"/>
-      </w:pPr>
-      <w:proofErr w:type="spellStart"/>
-      <w:r>
-        <w:t>ResultsPool</w:t>
-      </w:r>
-      <w:proofErr w:type="spellEnd"/>
-      <w:r>
-        <w:t>[0][Winnings],"50"</w:t>
-      </w:r>
-    </w:p>
-    <w:p>
-      <w:pPr>
-        <w:ind w:left="720"/>
-      </w:pPr>
-      <w:proofErr w:type="spellStart"/>
-      <w:r>
-        <w:t>ResultsPool</w:t>
-      </w:r>
-      <w:proofErr w:type="spellEnd"/>
-      <w:r>
-        <w:t>[0][Flight],"1"</w:t>
-      </w:r>
-    </w:p>
-    <w:p>
-      <w:pPr>
-        <w:ind w:left="720"/>
-      </w:pPr>
-      <w:proofErr w:type="spellStart"/>
-      <w:r>
-        <w:t>ResultsPool</w:t>
-      </w:r>
-      <w:proofErr w:type="spellEnd"/>
-      <w:r>
-        <w:t>[0][Date],"2015-09-26"</w:t>
-      </w:r>
-    </w:p>
-    <w:p>
-      <w:pPr>
-        <w:ind w:left="720"/>
-      </w:pPr>
-      <w:proofErr w:type="spellStart"/>
-      <w:r>
-        <w:t>ResultsPool</w:t>
-      </w:r>
-      <w:proofErr w:type="spellEnd"/>
-      <w:r>
-        <w:t>[0][Place],"1"</w:t>
-      </w:r>
-    </w:p>
-    <w:p/>
-    <w:p>
-      <w:pPr>
-        <w:pStyle w:val="Heading3"/>
-      </w:pPr>
-      <w:r>
-        <w:t>Closest To The Pin</w:t>
-      </w:r>
-    </w:p>
-    <w:p>
-      <w:pPr>
-        <w:autoSpaceDE w:val="0"/>
-        <w:autoSpaceDN w:val="0"/>
-        <w:adjustRightInd w:val="0"/>
-        <w:spacing w:before="0"/>
-        <w:ind w:left="720"/>
-        <w:rPr>
-          <w:rFonts w:ascii="Consolas" w:hAnsi="Consolas" w:cs="Consolas"/>
-          <w:szCs w:val="20"/>
-        </w:rPr>
-      </w:pPr>
-      <w:r>
-        <w:rPr>
-          <w:rFonts w:ascii="Consolas" w:hAnsi="Consolas" w:cs="Consolas"/>
-          <w:b/>
-          <w:bCs/>
-          <w:color w:val="7F0055"/>
-          <w:szCs w:val="20"/>
-        </w:rPr>
-        <w:t xml:space="preserve">class </w:t>
-      </w:r>
-      <w:proofErr w:type="spellStart"/>
-      <w:r>
-        <w:rPr>
-          <w:rFonts w:ascii="Consolas" w:hAnsi="Consolas" w:cs="Consolas"/>
-          <w:color w:val="000000"/>
-          <w:szCs w:val="20"/>
-        </w:rPr>
-        <w:t>ClosestToThePin</w:t>
-      </w:r>
-      <w:proofErr w:type="spellEnd"/>
-      <w:r>
-        <w:rPr>
-          <w:rFonts w:ascii="Consolas" w:hAnsi="Consolas" w:cs="Consolas"/>
-          <w:color w:val="000000"/>
-          <w:szCs w:val="20"/>
-        </w:rPr>
-        <w:t>{</w:t>
-      </w:r>
-    </w:p>
-    <w:p>
-      <w:pPr>
-        <w:autoSpaceDE w:val="0"/>
-        <w:autoSpaceDN w:val="0"/>
-        <w:adjustRightInd w:val="0"/>
-        <w:spacing w:before="0"/>
-        <w:ind w:left="720"/>
-        <w:rPr>
-          <w:rFonts w:ascii="Consolas" w:hAnsi="Consolas" w:cs="Consolas"/>
-          <w:szCs w:val="20"/>
-        </w:rPr>
-      </w:pPr>
-      <w:r>
-        <w:rPr>
-          <w:rFonts w:ascii="Consolas" w:hAnsi="Consolas" w:cs="Consolas"/>
-          <w:color w:val="000000"/>
-          <w:szCs w:val="20"/>
-        </w:rPr>
-        <w:tab/>
-      </w:r>
-      <w:r>
-        <w:rPr>
-          <w:rFonts w:ascii="Consolas" w:hAnsi="Consolas" w:cs="Consolas"/>
-          <w:b/>
-          <w:bCs/>
-          <w:color w:val="7F0055"/>
-          <w:szCs w:val="20"/>
-        </w:rPr>
-        <w:t xml:space="preserve">public </w:t>
-      </w:r>
-      <w:r>
-        <w:rPr>
-          <w:rFonts w:ascii="Consolas" w:hAnsi="Consolas" w:cs="Consolas"/>
-          <w:color w:val="0000C0"/>
-          <w:szCs w:val="20"/>
-        </w:rPr>
-        <w:t>$</w:t>
-      </w:r>
-      <w:proofErr w:type="spellStart"/>
-      <w:r>
-        <w:rPr>
-          <w:rFonts w:ascii="Consolas" w:hAnsi="Consolas" w:cs="Consolas"/>
-          <w:color w:val="0000C0"/>
-          <w:szCs w:val="20"/>
-        </w:rPr>
-        <w:t>TournamentKey</w:t>
-      </w:r>
-      <w:proofErr w:type="spellEnd"/>
+        <w:t>$TournamentKey</w:t>
+      </w:r>
       <w:r>
         <w:rPr>
           <w:rFonts w:ascii="Consolas" w:hAnsi="Consolas" w:cs="Consolas"/>
@@ -4800,6 +4370,92 @@
     </w:lvl>
   </w:abstractNum>
   <w:abstractNum w:abstractNumId="5">
+    <w:nsid w:val="5D0F4B35"/>
+    <w:multiLevelType w:val="hybridMultilevel"/>
+    <w:tmpl w:val="D472D42E"/>
+    <w:lvl w:ilvl="0" w:tplc="0409000F">
+      <w:start w:val="1"/>
+      <w:numFmt w:val="decimal"/>
+      <w:lvlText w:val="%1."/>
+      <w:lvlJc w:val="left"/>
+      <w:pPr>
+        <w:ind w:left="720" w:hanging="360"/>
+      </w:pPr>
+    </w:lvl>
+    <w:lvl w:ilvl="1" w:tplc="04090019" w:tentative="1">
+      <w:start w:val="1"/>
+      <w:numFmt w:val="lowerLetter"/>
+      <w:lvlText w:val="%2."/>
+      <w:lvlJc w:val="left"/>
+      <w:pPr>
+        <w:ind w:left="1440" w:hanging="360"/>
+      </w:pPr>
+    </w:lvl>
+    <w:lvl w:ilvl="2" w:tplc="0409001B" w:tentative="1">
+      <w:start w:val="1"/>
+      <w:numFmt w:val="lowerRoman"/>
+      <w:lvlText w:val="%3."/>
+      <w:lvlJc w:val="right"/>
+      <w:pPr>
+        <w:ind w:left="2160" w:hanging="180"/>
+      </w:pPr>
+    </w:lvl>
+    <w:lvl w:ilvl="3" w:tplc="0409000F" w:tentative="1">
+      <w:start w:val="1"/>
+      <w:numFmt w:val="decimal"/>
+      <w:lvlText w:val="%4."/>
+      <w:lvlJc w:val="left"/>
+      <w:pPr>
+        <w:ind w:left="2880" w:hanging="360"/>
+      </w:pPr>
+    </w:lvl>
+    <w:lvl w:ilvl="4" w:tplc="04090019" w:tentative="1">
+      <w:start w:val="1"/>
+      <w:numFmt w:val="lowerLetter"/>
+      <w:lvlText w:val="%5."/>
+      <w:lvlJc w:val="left"/>
+      <w:pPr>
+        <w:ind w:left="3600" w:hanging="360"/>
+      </w:pPr>
+    </w:lvl>
+    <w:lvl w:ilvl="5" w:tplc="0409001B" w:tentative="1">
+      <w:start w:val="1"/>
+      <w:numFmt w:val="lowerRoman"/>
+      <w:lvlText w:val="%6."/>
+      <w:lvlJc w:val="right"/>
+      <w:pPr>
+        <w:ind w:left="4320" w:hanging="180"/>
+      </w:pPr>
+    </w:lvl>
+    <w:lvl w:ilvl="6" w:tplc="0409000F" w:tentative="1">
+      <w:start w:val="1"/>
+      <w:numFmt w:val="decimal"/>
+      <w:lvlText w:val="%7."/>
+      <w:lvlJc w:val="left"/>
+      <w:pPr>
+        <w:ind w:left="5040" w:hanging="360"/>
+      </w:pPr>
+    </w:lvl>
+    <w:lvl w:ilvl="7" w:tplc="04090019" w:tentative="1">
+      <w:start w:val="1"/>
+      <w:numFmt w:val="lowerLetter"/>
+      <w:lvlText w:val="%8."/>
+      <w:lvlJc w:val="left"/>
+      <w:pPr>
+        <w:ind w:left="5760" w:hanging="360"/>
+      </w:pPr>
+    </w:lvl>
+    <w:lvl w:ilvl="8" w:tplc="0409001B" w:tentative="1">
+      <w:start w:val="1"/>
+      <w:numFmt w:val="lowerRoman"/>
+      <w:lvlText w:val="%9."/>
+      <w:lvlJc w:val="right"/>
+      <w:pPr>
+        <w:ind w:left="6480" w:hanging="180"/>
+      </w:pPr>
+    </w:lvl>
+  </w:abstractNum>
+  <w:abstractNum w:abstractNumId="6">
     <w:nsid w:val="610D079E"/>
     <w:multiLevelType w:val="hybridMultilevel"/>
     <w:tmpl w:val="CE788D88"/>
@@ -4889,7 +4545,7 @@
     <w:abstractNumId w:val="4"/>
   </w:num>
   <w:num w:numId="2">
-    <w:abstractNumId w:val="5"/>
+    <w:abstractNumId w:val="6"/>
   </w:num>
   <w:num w:numId="3">
     <w:abstractNumId w:val="2"/>
@@ -4902,6 +4558,9 @@
   </w:num>
   <w:num w:numId="6">
     <w:abstractNumId w:val="0"/>
+  </w:num>
+  <w:num w:numId="7">
+    <w:abstractNumId w:val="5"/>
   </w:num>
 </w:numbering>
 </file>

</xml_diff>